<commit_message>
final revision at home
</commit_message>
<xml_diff>
--- a/Abdulaziz Alhumidi - CIPD(86600955).docx
+++ b/Abdulaziz Alhumidi - CIPD(86600955).docx
@@ -1,6 +1,6 @@
 
 <file path=word/document.xml><?xml version="1.0" encoding="utf-8"?>
-<w:document xmlns:wpc="http://schemas.microsoft.com/office/word/2010/wordprocessingCanvas" xmlns:cx="http://schemas.microsoft.com/office/drawing/2014/chartex" xmlns:mc="http://schemas.openxmlformats.org/markup-compatibility/2006" xmlns:o="urn:schemas-microsoft-com:office:office" xmlns:r="http://schemas.openxmlformats.org/officeDocument/2006/relationships" xmlns:m="http://schemas.openxmlformats.org/officeDocument/2006/math" xmlns:v="urn:schemas-microsoft-com:vml" xmlns:wp14="http://schemas.microsoft.com/office/word/2010/wordprocessingDrawing" xmlns:wp="http://schemas.openxmlformats.org/drawingml/2006/wordprocessingDrawing" xmlns:w10="urn:schemas-microsoft-com:office:word" xmlns:w="http://schemas.openxmlformats.org/wordprocessingml/2006/main" xmlns:w14="http://schemas.microsoft.com/office/word/2010/wordml" xmlns:w15="http://schemas.microsoft.com/office/word/2012/wordml" xmlns:w16se="http://schemas.microsoft.com/office/word/2015/wordml/symex" xmlns:wpg="http://schemas.microsoft.com/office/word/2010/wordprocessingGroup" xmlns:wpi="http://schemas.microsoft.com/office/word/2010/wordprocessingInk" xmlns:wne="http://schemas.microsoft.com/office/word/2006/wordml" xmlns:wps="http://schemas.microsoft.com/office/word/2010/wordprocessingShape" mc:Ignorable="w14 w15 w16se wp14">
+<w:document xmlns:wpc="http://schemas.microsoft.com/office/word/2010/wordprocessingCanvas" xmlns:cx="http://schemas.microsoft.com/office/drawing/2014/chartex" xmlns:cx1="http://schemas.microsoft.com/office/drawing/2015/9/8/chartex" xmlns:cx2="http://schemas.microsoft.com/office/drawing/2015/10/21/chartex" xmlns:cx3="http://schemas.microsoft.com/office/drawing/2016/5/9/chartex" xmlns:cx4="http://schemas.microsoft.com/office/drawing/2016/5/10/chartex" xmlns:cx5="http://schemas.microsoft.com/office/drawing/2016/5/11/chartex" xmlns:cx6="http://schemas.microsoft.com/office/drawing/2016/5/12/chartex" xmlns:cx7="http://schemas.microsoft.com/office/drawing/2016/5/13/chartex" xmlns:cx8="http://schemas.microsoft.com/office/drawing/2016/5/14/chartex" xmlns:mc="http://schemas.openxmlformats.org/markup-compatibility/2006" xmlns:aink="http://schemas.microsoft.com/office/drawing/2016/ink" xmlns:am3d="http://schemas.microsoft.com/office/drawing/2017/model3d" xmlns:o="urn:schemas-microsoft-com:office:office" xmlns:oel="http://schemas.microsoft.com/office/2019/extlst" xmlns:r="http://schemas.openxmlformats.org/officeDocument/2006/relationships" xmlns:m="http://schemas.openxmlformats.org/officeDocument/2006/math" xmlns:v="urn:schemas-microsoft-com:vml" xmlns:wp14="http://schemas.microsoft.com/office/word/2010/wordprocessingDrawing" xmlns:wp="http://schemas.openxmlformats.org/drawingml/2006/wordprocessingDrawing" xmlns:w10="urn:schemas-microsoft-com:office:word" xmlns:w="http://schemas.openxmlformats.org/wordprocessingml/2006/main" xmlns:w14="http://schemas.microsoft.com/office/word/2010/wordml" xmlns:w15="http://schemas.microsoft.com/office/word/2012/wordml" xmlns:w16cex="http://schemas.microsoft.com/office/word/2018/wordml/cex" xmlns:w16cid="http://schemas.microsoft.com/office/word/2016/wordml/cid" xmlns:w16="http://schemas.microsoft.com/office/word/2018/wordml" xmlns:w16sdtdh="http://schemas.microsoft.com/office/word/2020/wordml/sdtdatahash" xmlns:w16se="http://schemas.microsoft.com/office/word/2015/wordml/symex" xmlns:wpg="http://schemas.microsoft.com/office/word/2010/wordprocessingGroup" xmlns:wpi="http://schemas.microsoft.com/office/word/2010/wordprocessingInk" xmlns:wne="http://schemas.microsoft.com/office/word/2006/wordml" xmlns:wps="http://schemas.microsoft.com/office/word/2010/wordprocessingShape" mc:Ignorable="w14 w15 w16se w16cid w16 w16cex w16sdtdh wp14">
   <w:body>
     <w:tbl>
       <w:tblPr>
@@ -55,6 +55,7 @@
                 <w:bCs/>
               </w:rPr>
             </w:pPr>
+            <w:proofErr w:type="spellStart"/>
             <w:r>
               <w:rPr>
                 <w:rFonts w:cstheme="majorBidi"/>
@@ -63,8 +64,31 @@
                 <w:color w:val="222222"/>
                 <w:shd w:val="clear" w:color="auto" w:fill="FFFFFF"/>
               </w:rPr>
-              <w:t>Abdulaziz Alhumidi</w:t>
+              <w:t>Abdulaziz</w:t>
             </w:r>
+            <w:proofErr w:type="spellEnd"/>
+            <w:r>
+              <w:rPr>
+                <w:rFonts w:cstheme="majorBidi"/>
+                <w:b/>
+                <w:bCs/>
+                <w:color w:val="222222"/>
+                <w:shd w:val="clear" w:color="auto" w:fill="FFFFFF"/>
+              </w:rPr>
+              <w:t xml:space="preserve"> </w:t>
+            </w:r>
+            <w:proofErr w:type="spellStart"/>
+            <w:r>
+              <w:rPr>
+                <w:rFonts w:cstheme="majorBidi"/>
+                <w:b/>
+                <w:bCs/>
+                <w:color w:val="222222"/>
+                <w:shd w:val="clear" w:color="auto" w:fill="FFFFFF"/>
+              </w:rPr>
+              <w:t>Alhumidi</w:t>
+            </w:r>
+            <w:proofErr w:type="spellEnd"/>
           </w:p>
         </w:tc>
       </w:tr>
@@ -126,7 +150,15 @@
                 <w:b/>
                 <w:bCs/>
               </w:rPr>
-              <w:t>---- words</w:t>
+              <w:t>1664</w:t>
+            </w:r>
+            <w:r>
+              <w:rPr>
+                <w:rFonts w:cstheme="majorBidi"/>
+                <w:b/>
+                <w:bCs/>
+              </w:rPr>
+              <w:t xml:space="preserve"> words</w:t>
             </w:r>
           </w:p>
         </w:tc>
@@ -185,7 +217,7 @@
                 <w:b/>
                 <w:bCs/>
               </w:rPr>
-              <w:t>2287</w:t>
+              <w:t>2406</w:t>
             </w:r>
             <w:r>
               <w:rPr>
@@ -194,6 +226,14 @@
                 <w:bCs/>
               </w:rPr>
               <w:t xml:space="preserve"> words</w:t>
+            </w:r>
+            <w:r>
+              <w:rPr>
+                <w:rFonts w:cstheme="majorBidi"/>
+                <w:b/>
+                <w:bCs/>
+              </w:rPr>
+              <w:t xml:space="preserve"> (in a separate document)</w:t>
             </w:r>
           </w:p>
         </w:tc>
@@ -1453,7 +1493,15 @@
         <w:t>, n.d.).</w:t>
       </w:r>
       <w:r>
-        <w:t xml:space="preserve"> Fixed mindset trainers would interact with the learning as a tick-the-box exercise without enthusiastic to actually learn. </w:t>
+        <w:t xml:space="preserve"> Fixed mindset trainers would interact with the learning as a tick-the-box exercise without enthusiastic to </w:t>
+      </w:r>
+      <w:proofErr w:type="gramStart"/>
+      <w:r>
+        <w:t>actually learn</w:t>
+      </w:r>
+      <w:proofErr w:type="gramEnd"/>
+      <w:r>
+        <w:t xml:space="preserve">. </w:t>
       </w:r>
     </w:p>
     <w:p/>
@@ -1689,12 +1737,14 @@
         </w:rPr>
         <w:t>enabling them to own the goals and responsibility towards it (</w:t>
       </w:r>
+      <w:proofErr w:type="spellStart"/>
       <w:r>
         <w:rPr>
           <w:rFonts w:eastAsiaTheme="majorEastAsia" w:cstheme="minorBidi"/>
         </w:rPr>
         <w:t>Mcbrown</w:t>
       </w:r>
+      <w:proofErr w:type="spellEnd"/>
       <w:r>
         <w:rPr>
           <w:rFonts w:eastAsiaTheme="majorEastAsia" w:cstheme="minorBidi"/>
@@ -1842,12 +1892,14 @@
         </w:rPr>
         <w:t>For example, facilitator could be innovative with brainstorming sessions and encourage learners to ask questions in addition to ideas to stimulate more ideas generation (</w:t>
       </w:r>
+      <w:proofErr w:type="spellStart"/>
       <w:r>
         <w:rPr>
           <w:rFonts w:eastAsiaTheme="majorEastAsia" w:cstheme="minorBidi"/>
         </w:rPr>
         <w:t>Gregersen</w:t>
       </w:r>
+      <w:proofErr w:type="spellEnd"/>
       <w:r>
         <w:rPr>
           <w:rFonts w:eastAsiaTheme="majorEastAsia" w:cstheme="minorBidi"/>
@@ -1873,459 +1925,716 @@
       </w:pPr>
       <w:r>
         <w:rPr>
+          <w:b/>
+          <w:bCs/>
+          <w:u w:val="single"/>
+        </w:rPr>
+        <w:t>Establishing clear goals and expectations</w:t>
+      </w:r>
+      <w:r>
+        <w:rPr>
           <w:rFonts w:eastAsiaTheme="majorEastAsia" w:cstheme="minorBidi"/>
           <w:b/>
           <w:bCs/>
           <w:u w:val="single"/>
         </w:rPr>
-        <w:t>Flip</w:t>
-      </w:r>
-      <w:r>
+        <w:t>:</w:t>
+      </w:r>
+    </w:p>
+    <w:p>
+      <w:pPr>
         <w:rPr>
           <w:rFonts w:eastAsiaTheme="majorEastAsia" w:cstheme="minorBidi"/>
+        </w:rPr>
+      </w:pPr>
+      <w:r>
+        <w:rPr>
+          <w:rFonts w:eastAsiaTheme="majorEastAsia" w:cstheme="minorBidi"/>
+        </w:rPr>
+        <w:t>In preparation of any training session, it is crucial for the facilitator to prepare learning objectives and goals for the learners to get out of the session. There is no training session without learning objectives. It is critical, though, for the learner to be aware of these objectives on the onset of the session. Learning objectives form the basis for the whole learning process (</w:t>
+      </w:r>
+      <w:proofErr w:type="spellStart"/>
+      <w:r>
+        <w:rPr>
+          <w:rFonts w:eastAsiaTheme="majorEastAsia" w:cstheme="minorBidi"/>
+        </w:rPr>
+        <w:t>Chatta</w:t>
+      </w:r>
+      <w:proofErr w:type="spellEnd"/>
+      <w:r>
+        <w:rPr>
+          <w:rFonts w:eastAsiaTheme="majorEastAsia" w:cstheme="minorBidi"/>
+        </w:rPr>
+        <w:t>, 2023). It helps the trainer have a mind map about where they are and where they are going</w:t>
+      </w:r>
+      <w:r>
+        <w:rPr>
+          <w:rFonts w:eastAsiaTheme="majorEastAsia" w:cstheme="minorBidi"/>
+        </w:rPr>
+        <w:t xml:space="preserve"> to be. In addition, it helps both the facilitator and learner to evaluate the training effectives and examine whether objectives </w:t>
+      </w:r>
+      <w:proofErr w:type="gramStart"/>
+      <w:r>
+        <w:rPr>
+          <w:rFonts w:eastAsiaTheme="majorEastAsia" w:cstheme="minorBidi"/>
+        </w:rPr>
+        <w:t>has</w:t>
+      </w:r>
+      <w:proofErr w:type="gramEnd"/>
+      <w:r>
+        <w:rPr>
+          <w:rFonts w:eastAsiaTheme="majorEastAsia" w:cstheme="minorBidi"/>
+        </w:rPr>
+        <w:t xml:space="preserve"> been met or otherwise.</w:t>
+      </w:r>
+    </w:p>
+    <w:p>
+      <w:pPr>
+        <w:rPr>
+          <w:rFonts w:eastAsiaTheme="majorEastAsia" w:cstheme="minorBidi"/>
+        </w:rPr>
+      </w:pPr>
+    </w:p>
+    <w:p>
+      <w:pPr>
+        <w:rPr>
+          <w:rFonts w:eastAsiaTheme="majorEastAsia" w:cstheme="minorBidi"/>
+        </w:rPr>
+      </w:pPr>
+    </w:p>
+    <w:p>
+      <w:pPr>
+        <w:rPr>
+          <w:rFonts w:eastAsiaTheme="majorEastAsia" w:cstheme="minorBidi"/>
+        </w:rPr>
+      </w:pPr>
+      <w:r>
+        <w:rPr>
+          <w:rFonts w:eastAsiaTheme="majorEastAsia" w:cstheme="minorBidi"/>
+        </w:rPr>
+        <w:t xml:space="preserve">Locus of control means </w:t>
+      </w:r>
+      <w:r>
+        <w:rPr>
+          <w:rFonts w:eastAsiaTheme="majorEastAsia" w:cstheme="minorBidi"/>
+        </w:rPr>
+        <w:t xml:space="preserve">how an individual perceives actions around them whether they have control over it or not (Cherry, 2022). </w:t>
+      </w:r>
+      <w:r>
+        <w:rPr>
+          <w:rFonts w:eastAsiaTheme="majorEastAsia" w:cstheme="minorBidi"/>
+        </w:rPr>
+        <w:t>In a learning context, internal locus of control means learners are responsible for their learning and are motivated to do the extra effort to learn. Hence, facilitator should move locus of control internally towards the learners and act as a coach or a mento</w:t>
+      </w:r>
+      <w:r>
+        <w:br w:type="page"/>
+      </w:r>
+    </w:p>
+    <w:p>
+      <w:pPr>
+        <w:pStyle w:val="Heading2"/>
+      </w:pPr>
+      <w:bookmarkStart w:id="5" w:name="_Toc146116407"/>
+      <w:r>
+        <w:lastRenderedPageBreak/>
+        <w:t>AC 2.3</w:t>
+      </w:r>
+      <w:r>
+        <w:rPr>
+          <w:b/>
+        </w:rPr>
+        <w:t xml:space="preserve"> </w:t>
+      </w:r>
+      <w:r>
+        <w:t>Explore the ethical factors involved in facilitation of learning.</w:t>
+      </w:r>
+      <w:bookmarkEnd w:id="5"/>
+    </w:p>
+    <w:p/>
+    <w:p>
+      <w:pPr>
+        <w:rPr>
+          <w:u w:val="single"/>
+        </w:rPr>
+      </w:pPr>
+      <w:r>
+        <w:rPr>
+          <w:u w:val="single"/>
+        </w:rPr>
+        <w:t>Bias in learning and facilitation</w:t>
+      </w:r>
+      <w:r>
+        <w:rPr>
+          <w:u w:val="single"/>
+        </w:rPr>
+        <w:t>:</w:t>
+      </w:r>
+    </w:p>
+    <w:p>
+      <w:pPr>
+        <w:rPr>
+          <w:u w:val="single"/>
+        </w:rPr>
+      </w:pPr>
+    </w:p>
+    <w:p>
+      <w:r>
+        <w:t>Unconscious bias</w:t>
+      </w:r>
+      <w:r>
+        <w:t xml:space="preserve"> is automatic reactions and associations humans might have when they interact with an individual or a group of people (</w:t>
+      </w:r>
+      <w:proofErr w:type="spellStart"/>
+      <w:r>
+        <w:t>Nikolopoulou</w:t>
+      </w:r>
+      <w:proofErr w:type="spellEnd"/>
+      <w:r>
+        <w:t xml:space="preserve"> and </w:t>
+      </w:r>
+      <w:r>
+        <w:t>George</w:t>
+      </w:r>
+      <w:r>
+        <w:t>, 2023).</w:t>
+      </w:r>
+      <w:r>
+        <w:t xml:space="preserve"> There are several types of unconscious bias facilitator might encounter affinity bias for example. Affinity bias is the personal tendency to favor people with the same likes, dislikes, schooling, …etc. (</w:t>
+      </w:r>
+      <w:proofErr w:type="spellStart"/>
+      <w:r>
+        <w:t>Nikolopoulou</w:t>
+      </w:r>
+      <w:proofErr w:type="spellEnd"/>
+      <w:r>
+        <w:t xml:space="preserve">, 2023). </w:t>
+      </w:r>
+      <w:r>
+        <w:t>A facilitator might interact more with a learner only because they share the same background, for example.</w:t>
+      </w:r>
+    </w:p>
+    <w:p/>
+    <w:p>
+      <w:r>
+        <w:t xml:space="preserve">Facilitator should be aware of their own bias </w:t>
+      </w:r>
+      <w:r>
+        <w:t>and overcome them. For example, to avoid affinity bias, facilitator should keep communicate with all audience non-verbally using smiles, eye contacts, and so forth (</w:t>
+      </w:r>
+      <w:r>
+        <w:t>Harrington</w:t>
+      </w:r>
+      <w:r>
+        <w:t>, 2023).</w:t>
+      </w:r>
+      <w:r>
+        <w:t xml:space="preserve"> Using non-verbal communication techniques with audience makes facilitator more inclusive and engages audience. </w:t>
+      </w:r>
+    </w:p>
+    <w:p/>
+    <w:p>
+      <w:pPr>
+        <w:rPr>
+          <w:u w:val="single"/>
+        </w:rPr>
+      </w:pPr>
+      <w:r>
+        <w:rPr>
+          <w:u w:val="single"/>
+        </w:rPr>
+        <w:t>Ethical use of learning resources:</w:t>
+      </w:r>
+    </w:p>
+    <w:p>
+      <w:pPr>
+        <w:rPr>
+          <w:u w:val="single"/>
+        </w:rPr>
+      </w:pPr>
+    </w:p>
+    <w:p>
+      <w:r>
+        <w:t>To lead an effective learning initiative, L&amp;D need to understand learners’ behavior through collecting data about them. That would raise an ethical implication (</w:t>
+      </w:r>
+      <w:proofErr w:type="spellStart"/>
+      <w:r>
+        <w:t>Yupangco</w:t>
+      </w:r>
+      <w:proofErr w:type="spellEnd"/>
+      <w:r>
+        <w:t>, 2017)</w:t>
+      </w:r>
+      <w:r>
+        <w:t xml:space="preserve">. </w:t>
+      </w:r>
+      <w:r>
+        <w:t>Examining learner behavior will be through psychometric tests which might have bias in them (</w:t>
+      </w:r>
+      <w:r>
+        <w:t>Tran</w:t>
+      </w:r>
+      <w:r>
+        <w:t xml:space="preserve">, 2018). </w:t>
+      </w:r>
+      <w:r>
+        <w:t xml:space="preserve">In addition, some tests are not backed up by science.  Therefore, facilitator should consider only personality </w:t>
+      </w:r>
+      <w:r>
+        <w:t xml:space="preserve">only </w:t>
+      </w:r>
+      <w:r>
+        <w:t xml:space="preserve">tests </w:t>
+      </w:r>
+      <w:r>
+        <w:t>that are science based and do not have bias in them.</w:t>
+      </w:r>
+    </w:p>
+    <w:p>
+      <w:pPr>
+        <w:rPr>
+          <w:u w:val="single"/>
+        </w:rPr>
+      </w:pPr>
+    </w:p>
+    <w:p>
+      <w:pPr>
+        <w:rPr>
+          <w:u w:val="single"/>
+        </w:rPr>
+      </w:pPr>
+      <w:r>
+        <w:rPr>
+          <w:u w:val="single"/>
+        </w:rPr>
+        <w:t>V</w:t>
+      </w:r>
+      <w:r>
+        <w:rPr>
+          <w:u w:val="single"/>
+        </w:rPr>
+        <w:t>alidity of the resources</w:t>
+      </w:r>
+      <w:r>
+        <w:rPr>
+          <w:u w:val="single"/>
+        </w:rPr>
+        <w:t>:</w:t>
+      </w:r>
+    </w:p>
+    <w:p>
+      <w:pPr>
+        <w:rPr>
+          <w:u w:val="single"/>
+        </w:rPr>
+      </w:pPr>
+    </w:p>
+    <w:p>
+      <w:r>
+        <w:t xml:space="preserve">Investigation of the validity of the resources presented to learners </w:t>
+      </w:r>
+      <w:r>
+        <w:t xml:space="preserve">is a critical ethical factor that must be considered by facilitators. </w:t>
+      </w:r>
+      <w:r>
+        <w:t>When it comes testing resources validity, OPVL testing methodology can be useful. It is a method that checks for Origin, Purpose, Value, Limitations of a learning resource (</w:t>
+      </w:r>
+      <w:r>
+        <w:t>Minnesota Humanities Center</w:t>
+      </w:r>
+      <w:r>
+        <w:t>, n.d.)</w:t>
+      </w:r>
+      <w:r>
+        <w:t>.</w:t>
+      </w:r>
+    </w:p>
+    <w:p/>
+    <w:p>
+      <w:r>
+        <w:t>Origin: It is important to know the origin of the learning resource.</w:t>
+      </w:r>
+      <w:r>
+        <w:t xml:space="preserve"> That would make it east later to analyze its purpose, value, and limitations. For example, who was the author, when he created it, when and where it was published. </w:t>
+      </w:r>
+    </w:p>
+    <w:p/>
+    <w:p>
+      <w:r>
+        <w:t>Purpose: At this point, the purpose of that learning resources is investigated. For example, if the author of a book just wrote that book solely for financial benefits, and the book does not have any value.</w:t>
+      </w:r>
+    </w:p>
+    <w:p/>
+    <w:p>
+      <w:r>
+        <w:t>Value: What is the real value from the learning resource. Will it provide the knowledge and skills to learners? The information in the resource is still relevant or it is obsolete and outdated, for instance.</w:t>
+      </w:r>
+    </w:p>
+    <w:p/>
+    <w:p>
+      <w:r>
+        <w:t>Limitations: Here the limitations of the resources are evaluated. For instance, old material about marketing before the rise of social media is not updated although it has valuable marketing strategies</w:t>
+      </w:r>
+      <w:r>
+        <w:t xml:space="preserve">. Facilitators and designers should be aware of that drawbacks are </w:t>
+      </w:r>
+      <w:proofErr w:type="spellStart"/>
+      <w:r>
+        <w:t>are</w:t>
+      </w:r>
+      <w:proofErr w:type="spellEnd"/>
+      <w:r>
+        <w:t xml:space="preserve"> careful when using that kind of resources.</w:t>
+      </w:r>
+      <w:r>
+        <w:t xml:space="preserve"> </w:t>
+      </w:r>
+    </w:p>
+    <w:p/>
+    <w:p>
+      <w:pPr>
+        <w:pStyle w:val="Heading2"/>
+      </w:pPr>
+      <w:bookmarkStart w:id="6" w:name="_Toc146116408"/>
+    </w:p>
+    <w:p>
+      <w:pPr>
+        <w:pStyle w:val="Heading2"/>
+      </w:pPr>
+      <w:r>
+        <w:t>AC2.4</w:t>
+      </w:r>
+      <w:r>
+        <w:t xml:space="preserve"> </w:t>
+      </w:r>
+      <w:r>
+        <w:t>Deliver or facilitate an inclusive learning and development activity using resources that meet objectives.</w:t>
+      </w:r>
+      <w:bookmarkEnd w:id="6"/>
+    </w:p>
+    <w:p/>
+    <w:p>
+      <w:r>
+        <w:t>For the lunch and learn activity, a video is recorded as a sample training session on performance management in workplace and how to lead self-evaluation.</w:t>
+      </w:r>
+      <w:r>
+        <w:t xml:space="preserve"> The link for the video is given below</w:t>
+      </w:r>
+    </w:p>
+    <w:p/>
+    <w:p>
+      <w:r>
+        <w:t>link</w:t>
+      </w:r>
+    </w:p>
+    <w:p/>
+    <w:p>
+      <w:r>
+        <w:t xml:space="preserve">After this session, the learner will be able to: </w:t>
+      </w:r>
+    </w:p>
+    <w:p>
+      <w:pPr>
+        <w:pStyle w:val="ListParagraph"/>
+        <w:numPr>
+          <w:ilvl w:val="0"/>
+          <w:numId w:val="40"/>
+        </w:numPr>
+      </w:pPr>
+      <w:r>
+        <w:t xml:space="preserve">Define </w:t>
+      </w:r>
+      <w:r>
+        <w:t xml:space="preserve">performance management  </w:t>
+      </w:r>
+    </w:p>
+    <w:p>
+      <w:pPr>
+        <w:pStyle w:val="ListParagraph"/>
+        <w:numPr>
+          <w:ilvl w:val="0"/>
+          <w:numId w:val="40"/>
+        </w:numPr>
+      </w:pPr>
+      <w:r>
+        <w:t>Explain</w:t>
+      </w:r>
+      <w:r>
+        <w:t xml:space="preserve"> </w:t>
+      </w:r>
+      <w:r>
+        <w:t xml:space="preserve">performance management process </w:t>
+      </w:r>
+    </w:p>
+    <w:p>
+      <w:pPr>
+        <w:pStyle w:val="ListParagraph"/>
+        <w:numPr>
+          <w:ilvl w:val="0"/>
+          <w:numId w:val="40"/>
+        </w:numPr>
+      </w:pPr>
+      <w:r>
+        <w:t>Differentiate</w:t>
+      </w:r>
+      <w:r>
+        <w:t xml:space="preserve"> between performance management and performance appraisal.</w:t>
+      </w:r>
+    </w:p>
+    <w:p>
+      <w:pPr>
+        <w:pStyle w:val="ListParagraph"/>
+        <w:numPr>
+          <w:ilvl w:val="0"/>
+          <w:numId w:val="40"/>
+        </w:numPr>
+      </w:pPr>
+      <w:r>
+        <w:t xml:space="preserve">Evaluate </w:t>
+      </w:r>
+      <w:r>
+        <w:t xml:space="preserve">motivation models </w:t>
+      </w:r>
+    </w:p>
+    <w:p>
+      <w:pPr>
+        <w:pStyle w:val="ListParagraph"/>
+        <w:numPr>
+          <w:ilvl w:val="0"/>
+          <w:numId w:val="40"/>
+        </w:numPr>
+      </w:pPr>
+      <w:r>
+        <w:t xml:space="preserve">Evaluate </w:t>
+      </w:r>
+      <w:r>
+        <w:t>reflection</w:t>
+      </w:r>
+      <w:r>
+        <w:t xml:space="preserve"> models.</w:t>
+      </w:r>
+    </w:p>
+    <w:p>
+      <w:r>
+        <w:t xml:space="preserve">The learning resources would be: </w:t>
+      </w:r>
+    </w:p>
+    <w:p>
+      <w:pPr>
+        <w:pStyle w:val="ListParagraph"/>
+        <w:numPr>
+          <w:ilvl w:val="0"/>
+          <w:numId w:val="41"/>
+        </w:numPr>
+      </w:pPr>
+      <w:r>
+        <w:t>CIPD factsheet about performance management prior to the session.</w:t>
+      </w:r>
+    </w:p>
+    <w:p>
+      <w:pPr>
+        <w:pStyle w:val="ListParagraph"/>
+        <w:numPr>
+          <w:ilvl w:val="0"/>
+          <w:numId w:val="41"/>
+        </w:numPr>
+      </w:pPr>
+      <w:r>
+        <w:t>PowerPoint presentation that is presented during the session.</w:t>
+      </w:r>
+    </w:p>
+    <w:p>
+      <w:pPr>
+        <w:pStyle w:val="ListParagraph"/>
+        <w:numPr>
+          <w:ilvl w:val="0"/>
+          <w:numId w:val="41"/>
+        </w:numPr>
+      </w:pPr>
+      <w:r>
+        <w:t>Curated content and a further reading list of google drive after the session.</w:t>
+      </w:r>
+    </w:p>
+    <w:p/>
+    <w:p>
+      <w:r>
+        <w:t>Facilitation techniques that were used in the session are:</w:t>
+      </w:r>
+    </w:p>
+    <w:p>
+      <w:pPr>
+        <w:pStyle w:val="ListParagraph"/>
+        <w:numPr>
+          <w:ilvl w:val="0"/>
+          <w:numId w:val="42"/>
+        </w:numPr>
+      </w:pPr>
+      <w:r>
+        <w:t>Icebreaking.</w:t>
+      </w:r>
+    </w:p>
+    <w:p>
+      <w:pPr>
+        <w:pStyle w:val="ListParagraph"/>
+        <w:numPr>
+          <w:ilvl w:val="0"/>
+          <w:numId w:val="42"/>
+        </w:numPr>
+      </w:pPr>
+      <w:r>
+        <w:t>Brainstorming.</w:t>
+      </w:r>
+    </w:p>
+    <w:p>
+      <w:pPr>
+        <w:pStyle w:val="ListParagraph"/>
+        <w:numPr>
+          <w:ilvl w:val="0"/>
+          <w:numId w:val="42"/>
+        </w:numPr>
+      </w:pPr>
+      <w:r>
+        <w:t>Establishing clear goals and expectations</w:t>
+      </w:r>
+      <w:r>
+        <w:t>.</w:t>
+      </w:r>
+    </w:p>
+    <w:p>
+      <w:pPr>
+        <w:ind w:left="360"/>
+      </w:pPr>
+    </w:p>
+    <w:p>
+      <w:pPr>
+        <w:pStyle w:val="Heading2"/>
+      </w:pPr>
+      <w:bookmarkStart w:id="7" w:name="_Toc146116409"/>
+      <w:r>
+        <w:t>AC2.2</w:t>
+      </w:r>
+      <w:r>
+        <w:t xml:space="preserve"> </w:t>
+      </w:r>
+      <w:r>
+        <w:t>Demonstrate techniques for monitoring the effectiveness of learning activities, including adjusting to meet the needs of individual learners within a group context.</w:t>
+      </w:r>
+      <w:bookmarkEnd w:id="7"/>
+    </w:p>
+    <w:p/>
+    <w:p>
+      <w:r>
+        <w:t>Lunch and learn training session in which an active dialogue between the facilitator and the trainers is going in addition to provision of active listening skills.</w:t>
+      </w:r>
+      <w:r>
+        <w:t xml:space="preserve"> In addition, a series of questions were asked for formative and summative assessment for the learners. A recorded video for the session is below</w:t>
+      </w:r>
+    </w:p>
+    <w:p/>
+    <w:p>
+      <w:r>
+        <w:t>link.</w:t>
+      </w:r>
+    </w:p>
+    <w:p/>
+    <w:p>
+      <w:pPr>
+        <w:pStyle w:val="Heading1"/>
+      </w:pPr>
+      <w:bookmarkStart w:id="8" w:name="_Toc146116410"/>
+      <w:r>
+        <w:t>Task 2</w:t>
+      </w:r>
+      <w:bookmarkEnd w:id="8"/>
+    </w:p>
+    <w:p/>
+    <w:p>
+      <w:pPr>
+        <w:pStyle w:val="Heading2"/>
+      </w:pPr>
+      <w:bookmarkStart w:id="9" w:name="_Toc146116411"/>
+      <w:r>
+        <w:t>AC3.1</w:t>
+      </w:r>
+      <w:bookmarkEnd w:id="9"/>
+    </w:p>
+    <w:p/>
+    <w:p>
+      <w:r>
+        <w:t xml:space="preserve">Transfer of learning is utilizing the learned knowledge and skills in a particular situation, </w:t>
+      </w:r>
+      <w:r>
+        <w:t xml:space="preserve">a </w:t>
+      </w:r>
+      <w:r>
+        <w:t xml:space="preserve">classroom for example, to new situations, real </w:t>
+      </w:r>
+      <w:r>
+        <w:t>life,</w:t>
+      </w:r>
+      <w:r>
+        <w:t xml:space="preserve"> </w:t>
+      </w:r>
+      <w:r>
+        <w:t xml:space="preserve">and </w:t>
+      </w:r>
+      <w:r>
+        <w:t>workplace</w:t>
+      </w:r>
+      <w:r>
+        <w:t xml:space="preserve"> </w:t>
+      </w:r>
+      <w:r>
+        <w:t>instances (</w:t>
+      </w:r>
+      <w:r>
+        <w:t>Sharma</w:t>
+      </w:r>
+      <w:r>
+        <w:t>, 2023)</w:t>
+      </w:r>
+      <w:r>
+        <w:t>. Near transfer is when learning is transferred in similar situations while far transfer is in a completely different context (</w:t>
+      </w:r>
+      <w:proofErr w:type="spellStart"/>
+      <w:r>
+        <w:t>Ferlazzo</w:t>
+      </w:r>
+      <w:proofErr w:type="spellEnd"/>
+      <w:r>
+        <w:t xml:space="preserve">, 2017). </w:t>
+      </w:r>
+      <w:r>
+        <w:t>In workplace, it is crucial for learning to be implemented in real world</w:t>
+      </w:r>
+      <w:r>
+        <w:t xml:space="preserve"> and aligned with business needs</w:t>
+      </w:r>
+      <w:r>
+        <w:t xml:space="preserve">; otherwise, learning is </w:t>
+      </w:r>
+      <w:r>
+        <w:t>for the sake of learning, not for better performance</w:t>
+      </w:r>
+      <w:r>
+        <w:t>.</w:t>
+      </w:r>
+    </w:p>
+    <w:p/>
+    <w:p>
+      <w:pPr>
+        <w:rPr>
           <w:b/>
           <w:bCs/>
-          <w:u w:val="single"/>
-        </w:rPr>
-        <w:t>chart</w:t>
-      </w:r>
-      <w:r>
-        <w:rPr>
-          <w:rFonts w:eastAsiaTheme="majorEastAsia" w:cstheme="minorBidi"/>
+        </w:rPr>
+      </w:pPr>
+      <w:r>
+        <w:rPr>
           <w:b/>
           <w:bCs/>
-          <w:u w:val="single"/>
-        </w:rPr>
-        <w:t>:</w:t>
-      </w:r>
-    </w:p>
-    <w:p>
-      <w:pPr>
-        <w:rPr>
-          <w:rFonts w:eastAsiaTheme="majorEastAsia" w:cstheme="minorBidi"/>
-        </w:rPr>
-      </w:pPr>
-      <w:r>
-        <w:rPr>
-          <w:rFonts w:eastAsiaTheme="majorEastAsia" w:cstheme="minorBidi"/>
-        </w:rPr>
-        <w:t>Flipchart is a useful tool to organize the flow of the session as it gives structured working environment and bring focus to the group (</w:t>
-      </w:r>
-      <w:r>
-        <w:rPr>
-          <w:rFonts w:eastAsiaTheme="majorEastAsia" w:cstheme="minorBidi"/>
-        </w:rPr>
-        <w:t>Larkins</w:t>
-      </w:r>
-      <w:r>
-        <w:rPr>
-          <w:rFonts w:eastAsiaTheme="majorEastAsia" w:cstheme="minorBidi"/>
-        </w:rPr>
-        <w:t>, n.d.). It is helpful during the brainstorm sessions to have an overview of ideas generated. It can be used also as a tool for mind mapping so that learners have a bird eye view of the session and objectives progress.</w:t>
-      </w:r>
-    </w:p>
-    <w:p>
-      <w:pPr>
-        <w:rPr>
-          <w:rFonts w:eastAsiaTheme="majorEastAsia" w:cstheme="minorBidi"/>
-        </w:rPr>
-      </w:pPr>
-    </w:p>
-    <w:p>
-      <w:pPr>
-        <w:rPr>
-          <w:rFonts w:eastAsiaTheme="majorEastAsia" w:cstheme="minorBidi"/>
-        </w:rPr>
-      </w:pPr>
-      <w:r>
-        <w:rPr>
-          <w:rFonts w:eastAsiaTheme="majorEastAsia" w:cstheme="minorBidi"/>
-        </w:rPr>
-        <w:t xml:space="preserve">Locus of control means </w:t>
-      </w:r>
-      <w:r>
-        <w:rPr>
-          <w:rFonts w:eastAsiaTheme="majorEastAsia" w:cstheme="minorBidi"/>
-        </w:rPr>
-        <w:t xml:space="preserve">how an individual perceives actions around them whether they have control over it or not (Cherry, 2022). </w:t>
-      </w:r>
-      <w:r>
-        <w:rPr>
-          <w:rFonts w:eastAsiaTheme="majorEastAsia" w:cstheme="minorBidi"/>
-        </w:rPr>
-        <w:t>In a learning context, internal locus of control means learners are responsible for their learning and are motivated to do the extra effort to learn. Hence, facilitator should move locus of control internally towards the learners and act as a coach or a mentor.</w:t>
-      </w:r>
-    </w:p>
-    <w:p>
-      <w:pPr>
-        <w:rPr>
-          <w:rFonts w:eastAsiaTheme="majorEastAsia" w:cstheme="minorBidi"/>
-        </w:rPr>
-      </w:pPr>
-    </w:p>
-    <w:p>
-      <w:pPr>
-        <w:jc w:val="left"/>
-        <w:rPr>
-          <w:rFonts w:asciiTheme="majorBidi" w:eastAsiaTheme="majorEastAsia" w:hAnsiTheme="majorBidi" w:cstheme="majorBidi"/>
-          <w:color w:val="2F5496" w:themeColor="accent1" w:themeShade="BF"/>
-          <w:szCs w:val="26"/>
-        </w:rPr>
-      </w:pPr>
-      <w:r>
-        <w:br w:type="page"/>
-      </w:r>
-    </w:p>
-    <w:p>
-      <w:pPr>
-        <w:pStyle w:val="Heading2"/>
-      </w:pPr>
-      <w:bookmarkStart w:id="5" w:name="_Toc146116407"/>
-      <w:r>
-        <w:lastRenderedPageBreak/>
-        <w:t>AC 2.3</w:t>
-      </w:r>
-      <w:r>
-        <w:rPr>
-          <w:b/>
-        </w:rPr>
-        <w:t xml:space="preserve"> </w:t>
-      </w:r>
-      <w:r>
-        <w:t>Explore the ethical factors involved in facilitation of learning.</w:t>
-      </w:r>
-      <w:bookmarkEnd w:id="5"/>
-    </w:p>
-    <w:p/>
-    <w:p>
-      <w:pPr>
-        <w:rPr>
-          <w:u w:val="single"/>
-        </w:rPr>
-      </w:pPr>
-      <w:r>
-        <w:rPr>
-          <w:u w:val="single"/>
-        </w:rPr>
-        <w:t>Bias in learning and facilitation</w:t>
-      </w:r>
-      <w:r>
-        <w:rPr>
-          <w:u w:val="single"/>
-        </w:rPr>
-        <w:t>:</w:t>
-      </w:r>
-    </w:p>
-    <w:p>
-      <w:pPr>
-        <w:rPr>
-          <w:u w:val="single"/>
-        </w:rPr>
-      </w:pPr>
-    </w:p>
-    <w:p>
-      <w:r>
-        <w:t>Unconscious bias</w:t>
-      </w:r>
-      <w:r>
-        <w:t xml:space="preserve"> is automatic reactions and associations humans might have when they interact with an individual or a group of people (</w:t>
-      </w:r>
-      <w:r>
-        <w:t>Nikolopoulou</w:t>
-      </w:r>
-      <w:r>
-        <w:t xml:space="preserve"> and </w:t>
-      </w:r>
-      <w:r>
-        <w:t>George</w:t>
-      </w:r>
-      <w:r>
-        <w:t>, 2023).</w:t>
-      </w:r>
-      <w:r>
-        <w:t xml:space="preserve"> There are several types of unconscious bias facilitator might encounter affinity bias for example. Affinity bias is the personal tendency to favor people with the same likes, dislikes, schooling, …etc. (</w:t>
-      </w:r>
-      <w:r>
-        <w:t>Nikolopoulou</w:t>
-      </w:r>
-      <w:r>
-        <w:t xml:space="preserve">, 2023). </w:t>
-      </w:r>
-      <w:r>
-        <w:t>A facilitator might interact more with a learner only because they share the same background, for example.</w:t>
-      </w:r>
-    </w:p>
-    <w:p/>
-    <w:p>
-      <w:r>
-        <w:t xml:space="preserve">Facilitator should be aware of their own bias </w:t>
-      </w:r>
-      <w:r>
-        <w:t>and overcome them. For example, to avoid affinity bias, facilitator should keep communicate with all audience non-verbally using smiles, eye contacts, and so forth (</w:t>
-      </w:r>
-      <w:r>
-        <w:t>Harrington</w:t>
-      </w:r>
-      <w:r>
-        <w:t>, 2023).</w:t>
-      </w:r>
-      <w:r>
-        <w:t xml:space="preserve"> Using non-verbal communication techniques with audience makes facilitator more inclusive and engages audience. </w:t>
-      </w:r>
-    </w:p>
-    <w:p/>
-    <w:p>
-      <w:pPr>
-        <w:rPr>
-          <w:u w:val="single"/>
-        </w:rPr>
-      </w:pPr>
-      <w:r>
-        <w:rPr>
-          <w:u w:val="single"/>
-        </w:rPr>
-        <w:t>Ethical use of learning resources:</w:t>
-      </w:r>
-    </w:p>
-    <w:p>
-      <w:pPr>
-        <w:rPr>
-          <w:u w:val="single"/>
-        </w:rPr>
-      </w:pPr>
-    </w:p>
-    <w:p>
-      <w:r>
-        <w:t>To lead an effective learning initiative, L&amp;D need to understand learners’ behavior through collecting data about them. That would raise an ethical implication (</w:t>
-      </w:r>
-      <w:r>
-        <w:t>Yupangco</w:t>
-      </w:r>
-      <w:r>
-        <w:t>, 2017)</w:t>
-      </w:r>
-      <w:r>
-        <w:t xml:space="preserve">. </w:t>
-      </w:r>
-      <w:r>
-        <w:t>Examining learner behavior will be through psychometric tests which might have bias in them (</w:t>
-      </w:r>
-      <w:r>
-        <w:t>Tran</w:t>
-      </w:r>
-      <w:r>
-        <w:t xml:space="preserve">, 2018). </w:t>
-      </w:r>
-      <w:r>
-        <w:t xml:space="preserve">In addition, some tests are not backed up by science.  Therefore, facilitator should consider only personality </w:t>
-      </w:r>
-      <w:r>
-        <w:t xml:space="preserve">only </w:t>
-      </w:r>
-      <w:r>
-        <w:t xml:space="preserve">tests </w:t>
-      </w:r>
-      <w:r>
-        <w:t>that are science based and do not have bias in them.</w:t>
-      </w:r>
-    </w:p>
-    <w:p>
-      <w:pPr>
-        <w:rPr>
-          <w:u w:val="single"/>
-        </w:rPr>
-      </w:pPr>
-    </w:p>
-    <w:p>
-      <w:pPr>
-        <w:rPr>
-          <w:u w:val="single"/>
-        </w:rPr>
-      </w:pPr>
-      <w:r>
-        <w:rPr>
-          <w:u w:val="single"/>
-        </w:rPr>
-        <w:t>V</w:t>
-      </w:r>
-      <w:r>
-        <w:rPr>
-          <w:u w:val="single"/>
-        </w:rPr>
-        <w:t>alidity of the resources</w:t>
-      </w:r>
-      <w:r>
-        <w:rPr>
-          <w:u w:val="single"/>
-        </w:rPr>
-        <w:t>:</w:t>
-      </w:r>
-    </w:p>
-    <w:p>
-      <w:pPr>
-        <w:rPr>
-          <w:u w:val="single"/>
-        </w:rPr>
-      </w:pPr>
-    </w:p>
-    <w:p>
-      <w:r>
-        <w:t xml:space="preserve">Investigation of the validity of the resources presented to learners </w:t>
-      </w:r>
-      <w:r>
-        <w:t xml:space="preserve">is a critical ethical factor that must be considered by facilitators. </w:t>
-      </w:r>
-      <w:r>
-        <w:t>When it comes testing resources validity, OPVL testing methodology can be useful. It is a method that checks for Origin, Purpose, Value, Limitations of a learning resource (</w:t>
-      </w:r>
-      <w:r>
-        <w:t>Minnesota Humanities Center</w:t>
-      </w:r>
-      <w:r>
-        <w:t>, n.d.)</w:t>
-      </w:r>
-      <w:r>
-        <w:t>.</w:t>
-      </w:r>
-    </w:p>
-    <w:p/>
-    <w:p>
-      <w:r>
-        <w:t>Origin: It is important to know the origin of the learning resource.</w:t>
-      </w:r>
-      <w:r>
-        <w:t xml:space="preserve"> That would make it east later to analyze its purpose, value, and limitations. For example, who was the author, when he created it, when and where it was published. </w:t>
-      </w:r>
-    </w:p>
-    <w:p/>
-    <w:p>
-      <w:r>
-        <w:t>Purpose: At this point, the purpose of that learning resources is investigated. For example, if the author of a book just wrote that book solely for financial benefits, and the book does not have any value.</w:t>
-      </w:r>
-    </w:p>
-    <w:p/>
-    <w:p>
-      <w:r>
-        <w:t>Value: What is the real value from the learning resource. Will it provide the knowledge and skills to learners? The information in the resource is still relevant or it is obsolete and outdated, for instance.</w:t>
-      </w:r>
-    </w:p>
-    <w:p/>
-    <w:p>
-      <w:r>
-        <w:t>Limitations: Here the limitations of the resources are evaluated. For instance, old material about marketing before the rise of social media is not updated although it has valuable marketing strategies</w:t>
-      </w:r>
-      <w:r>
-        <w:t>. Facilitators and designers should be aware of that drawbacks are are careful when using that kind of resources.</w:t>
-      </w:r>
-      <w:r>
-        <w:t xml:space="preserve"> </w:t>
-      </w:r>
-    </w:p>
-    <w:p/>
-    <w:p>
-      <w:pPr>
-        <w:pStyle w:val="Heading2"/>
-      </w:pPr>
-      <w:bookmarkStart w:id="6" w:name="_Toc146116408"/>
-      <w:r>
-        <w:t>AC2.4</w:t>
-      </w:r>
-      <w:r>
-        <w:t xml:space="preserve"> </w:t>
-      </w:r>
-      <w:r>
-        <w:t>Deliver or facilitate an inclusive learning and development activity using resources that meet objectives.</w:t>
-      </w:r>
-      <w:bookmarkEnd w:id="6"/>
-    </w:p>
-    <w:p/>
-    <w:p>
-      <w:pPr>
-        <w:pStyle w:val="Heading2"/>
-      </w:pPr>
-      <w:bookmarkStart w:id="7" w:name="_Toc146116409"/>
-      <w:r>
-        <w:lastRenderedPageBreak/>
-        <w:t>AC2.2</w:t>
-      </w:r>
-      <w:r>
-        <w:t xml:space="preserve"> </w:t>
-      </w:r>
-      <w:r>
-        <w:t>Demonstrate techniques for monitoring the effectiveness of learning activities, including adjusting to meet the needs of individual learners within a group context.</w:t>
-      </w:r>
-      <w:bookmarkEnd w:id="7"/>
-    </w:p>
-    <w:p>
-      <w:pPr>
-        <w:pStyle w:val="Heading1"/>
-      </w:pPr>
-      <w:bookmarkStart w:id="8" w:name="_Toc146116410"/>
-      <w:r>
-        <w:t>Task 2</w:t>
-      </w:r>
-      <w:bookmarkEnd w:id="8"/>
-    </w:p>
-    <w:p/>
-    <w:p>
-      <w:pPr>
-        <w:pStyle w:val="Heading2"/>
-      </w:pPr>
-      <w:bookmarkStart w:id="9" w:name="_Toc146116411"/>
-      <w:r>
-        <w:t>AC3.1</w:t>
-      </w:r>
-      <w:bookmarkEnd w:id="9"/>
-    </w:p>
-    <w:p/>
-    <w:p>
-      <w:r>
-        <w:t xml:space="preserve">Transfer of learning is utilizing the learned knowledge and skills in a particular situation, </w:t>
-      </w:r>
-      <w:r>
-        <w:t xml:space="preserve">a </w:t>
-      </w:r>
-      <w:r>
-        <w:t xml:space="preserve">classroom for example, to new situations, real life </w:t>
-      </w:r>
-      <w:r>
-        <w:t xml:space="preserve">and work place </w:t>
-      </w:r>
-      <w:r>
-        <w:t>instances (</w:t>
-      </w:r>
-      <w:r>
-        <w:t>Sharma</w:t>
-      </w:r>
-      <w:r>
-        <w:t>, 2023)</w:t>
-      </w:r>
-      <w:r>
-        <w:t>. Near transfer is when learning is transferred in similar situations while far transfer is in a completely different context (</w:t>
-      </w:r>
-      <w:r>
-        <w:t>Ferlazzo</w:t>
-      </w:r>
-      <w:r>
-        <w:t xml:space="preserve">, 2017). </w:t>
-      </w:r>
-      <w:r>
-        <w:t>In workplace, it is crucial for learning to be implemented in real world</w:t>
-      </w:r>
-      <w:r>
-        <w:t xml:space="preserve"> and aligned with business needs</w:t>
-      </w:r>
-      <w:r>
-        <w:t xml:space="preserve">; otherwise, learning is </w:t>
-      </w:r>
-      <w:r>
-        <w:t>for the sake of learning, not for better performance</w:t>
-      </w:r>
-      <w:r>
-        <w:t>.</w:t>
-      </w:r>
-    </w:p>
-    <w:p/>
+        </w:rPr>
+        <w:t>Benefits:</w:t>
+      </w:r>
+    </w:p>
     <w:p>
       <w:pPr>
         <w:rPr>
@@ -2333,24 +2642,10 @@
           <w:bCs/>
         </w:rPr>
       </w:pPr>
-      <w:r>
-        <w:rPr>
-          <w:b/>
-          <w:bCs/>
-        </w:rPr>
-        <w:t>Benefits:</w:t>
-      </w:r>
-    </w:p>
-    <w:p>
-      <w:pPr>
-        <w:rPr>
-          <w:b/>
-          <w:bCs/>
-        </w:rPr>
-      </w:pPr>
-    </w:p>
-    <w:p>
-      <w:r>
+    </w:p>
+    <w:p>
+      <w:r>
+        <w:lastRenderedPageBreak/>
         <w:t xml:space="preserve">Learning </w:t>
       </w:r>
       <w:r>
@@ -2569,11 +2864,7 @@
         <w:t>transfer</w:t>
       </w:r>
       <w:r>
-        <w:t xml:space="preserve"> to the work context, </w:t>
-      </w:r>
-      <w:r>
-        <w:lastRenderedPageBreak/>
-        <w:t xml:space="preserve">resources spent on learning </w:t>
+        <w:t xml:space="preserve"> to the work context, resources spent on learning </w:t>
       </w:r>
       <w:r>
         <w:t>are</w:t>
@@ -2630,7 +2921,11 @@
         <w:t xml:space="preserve">a </w:t>
       </w:r>
       <w:r>
-        <w:t>certain standard based on which performance is evaluated. Therefore, if learning is not transferred, there would be a performance gap between actual performance and the expected one after learning</w:t>
+        <w:t xml:space="preserve">certain standard based on which performance is evaluated. Therefore, if learning is not </w:t>
+      </w:r>
+      <w:r>
+        <w:lastRenderedPageBreak/>
+        <w:t>transferred, there would be a performance gap between actual performance and the expected one after learning</w:t>
       </w:r>
       <w:r>
         <w:t xml:space="preserve"> and development intervention</w:t>
@@ -2878,11 +3173,7 @@
         <w:t xml:space="preserve"> learning.</w:t>
       </w:r>
       <w:r>
-        <w:t xml:space="preserve"> These </w:t>
-      </w:r>
-      <w:r>
-        <w:lastRenderedPageBreak/>
-        <w:t>tiers would not guarantee learning can result in better performance (</w:t>
+        <w:t xml:space="preserve"> These tiers would not guarantee learning can result in better performance (</w:t>
       </w:r>
       <w:r>
         <w:t>Marijn</w:t>
@@ -2921,7 +3212,15 @@
         <w:t>department,</w:t>
       </w:r>
       <w:r>
-        <w:t xml:space="preserve"> and the organization as a whole (</w:t>
+        <w:t xml:space="preserve"> and the </w:t>
+      </w:r>
+      <w:proofErr w:type="gramStart"/>
+      <w:r>
+        <w:t>organization as a whole</w:t>
+      </w:r>
+      <w:proofErr w:type="gramEnd"/>
+      <w:r>
+        <w:t xml:space="preserve"> (</w:t>
       </w:r>
       <w:r>
         <w:t>Marijn</w:t>
@@ -3031,6 +3330,7 @@
     <w:p/>
     <w:p>
       <w:r>
+        <w:lastRenderedPageBreak/>
         <w:t>To implement wor</w:t>
       </w:r>
       <w:r>
@@ -3201,7 +3501,15 @@
         <w:t>The person who raises the issue in the group is called the issue holder or consultation seeker (</w:t>
       </w:r>
       <w:r>
-        <w:t>de Haan, E. and de Ridder, I. 2005</w:t>
+        <w:t xml:space="preserve">de </w:t>
+      </w:r>
+      <w:proofErr w:type="spellStart"/>
+      <w:r>
+        <w:t>Haan</w:t>
+      </w:r>
+      <w:proofErr w:type="spellEnd"/>
+      <w:r>
+        <w:t>, E. and de Ridder, I. 2005</w:t>
       </w:r>
       <w:r>
         <w:t>)</w:t>
@@ -3225,7 +3533,6 @@
     <w:p/>
     <w:p>
       <w:r>
-        <w:lastRenderedPageBreak/>
         <w:t>The sets of action learning are gathered to discuss certain workplace issue between peers. It creates a safe environment in which the members do not fear criticism or blame (Connecting to Excellence, n.d.)</w:t>
       </w:r>
       <w:r>
@@ -3267,7 +3574,15 @@
     </w:p>
     <w:p>
       <w:r>
-        <w:t xml:space="preserve">Research by de Haan and de Ridder (2005) explains the limitations of action learning sets with regards to transfer of learning. The consultation seeker must have a problem or a need for learning to raise </w:t>
+        <w:t xml:space="preserve">Research by de </w:t>
+      </w:r>
+      <w:proofErr w:type="spellStart"/>
+      <w:r>
+        <w:t>Haan</w:t>
+      </w:r>
+      <w:proofErr w:type="spellEnd"/>
+      <w:r>
+        <w:t xml:space="preserve"> and de Ridder (2005) explains the limitations of action learning sets with regards to transfer of learning. The consultation seeker must have a problem or a need for learning to raise </w:t>
       </w:r>
       <w:r>
         <w:t>an</w:t>
@@ -3324,6 +3639,7 @@
     <w:p/>
     <w:p>
       <w:r>
+        <w:lastRenderedPageBreak/>
         <w:t>Whitmore</w:t>
       </w:r>
       <w:r>
@@ -3344,9 +3660,11 @@
       <w:r>
         <w:t>Workplace coaching is about on-the-job training that occurs through everyday interaction between employees and their managers or even between peers (</w:t>
       </w:r>
+      <w:proofErr w:type="spellStart"/>
       <w:r>
         <w:t>Verlinden</w:t>
       </w:r>
+      <w:proofErr w:type="spellEnd"/>
       <w:r>
         <w:t>, n.d.</w:t>
       </w:r>
@@ -3371,13 +3689,23 @@
       <w:r>
         <w:t>However, a study on more than 200 organizations where managers used coaching techniques to transfer learning, they failed to improve employees’ performance (</w:t>
       </w:r>
+      <w:proofErr w:type="spellStart"/>
       <w:r>
         <w:rPr>
           <w:rFonts w:ascii="Arial" w:hAnsi="Arial" w:cs="Arial"/>
           <w:color w:val="2A2723"/>
           <w:shd w:val="clear" w:color="auto" w:fill="FFFFFF"/>
         </w:rPr>
-        <w:t>Leimbach, n.d.</w:t>
+        <w:t>Leimbach</w:t>
+      </w:r>
+      <w:proofErr w:type="spellEnd"/>
+      <w:r>
+        <w:rPr>
+          <w:rFonts w:ascii="Arial" w:hAnsi="Arial" w:cs="Arial"/>
+          <w:color w:val="2A2723"/>
+          <w:shd w:val="clear" w:color="auto" w:fill="FFFFFF"/>
+        </w:rPr>
+        <w:t>, n.d.</w:t>
       </w:r>
       <w:r>
         <w:t>)</w:t>
@@ -3421,9 +3749,11 @@
       <w:r>
         <w:t>Transfer of learning to be embedded in learner competency and behavior is believed to be more important than the learning process itself. Without an impact on employees’ behavior and performance, learning is a waste of resources. The link between L&amp;D and employees to ensure learning transfer is line managers; therefore, they have a vital role in transferring learning. There are five potential approaches to engage line managers in learning transfer (</w:t>
       </w:r>
+      <w:proofErr w:type="spellStart"/>
       <w:r>
         <w:t>Cegos</w:t>
       </w:r>
+      <w:proofErr w:type="spellEnd"/>
       <w:r>
         <w:t>, 2015):</w:t>
       </w:r>
@@ -3508,7 +3838,6 @@
         <w:ind w:left="284"/>
       </w:pPr>
       <w:r>
-        <w:lastRenderedPageBreak/>
         <w:t>However, if managers really appreciate the benefits of learning</w:t>
       </w:r>
       <w:r>
@@ -3581,8 +3910,21 @@
       <w:r>
         <w:t>% more often than those who does not have support from their managers (</w:t>
       </w:r>
-      <w:r>
-        <w:t>Sookhai and Budworth, 2010</w:t>
+      <w:proofErr w:type="spellStart"/>
+      <w:r>
+        <w:t>Sookhai</w:t>
+      </w:r>
+      <w:proofErr w:type="spellEnd"/>
+      <w:r>
+        <w:t xml:space="preserve"> and </w:t>
+      </w:r>
+      <w:proofErr w:type="spellStart"/>
+      <w:r>
+        <w:t>Budworth</w:t>
+      </w:r>
+      <w:proofErr w:type="spellEnd"/>
+      <w:r>
+        <w:t>, 2010</w:t>
       </w:r>
       <w:r>
         <w:t>)</w:t>
@@ -3602,7 +3944,23 @@
         <w:ind w:left="284"/>
       </w:pPr>
       <w:r>
-        <w:t xml:space="preserve">Research by Sookhai and Budworth (2010) showed that training managers on how to </w:t>
+        <w:t xml:space="preserve">Research by </w:t>
+      </w:r>
+      <w:proofErr w:type="spellStart"/>
+      <w:r>
+        <w:t>Sookhai</w:t>
+      </w:r>
+      <w:proofErr w:type="spellEnd"/>
+      <w:r>
+        <w:t xml:space="preserve"> and </w:t>
+      </w:r>
+      <w:proofErr w:type="spellStart"/>
+      <w:r>
+        <w:t>Budworth</w:t>
+      </w:r>
+      <w:proofErr w:type="spellEnd"/>
+      <w:r>
+        <w:t xml:space="preserve"> (2010) showed that training managers on how to </w:t>
       </w:r>
       <w:r>
         <w:t>support</w:t>
@@ -3630,7 +3988,11 @@
         <w:t xml:space="preserve"> If, however, </w:t>
       </w:r>
       <w:r>
-        <w:t>there is no training offered to managers, they could attend the same intervention with the employees; that would give them better understanding of what support they can offer (</w:t>
+        <w:t xml:space="preserve">there is no training offered to </w:t>
+      </w:r>
+      <w:r>
+        <w:lastRenderedPageBreak/>
+        <w:t>managers, they could attend the same intervention with the employees; that would give them better understanding of what support they can offer (</w:t>
       </w:r>
       <w:r>
         <w:t>Connolly</w:t>
@@ -3839,11 +4201,7 @@
         <w:ind w:left="284"/>
       </w:pPr>
       <w:r>
-        <w:t xml:space="preserve">L&amp;D should use the terminology line managers use to get their support in learning transfer. For example, terms like ROI, improved productivity, and performance growth are key interests to </w:t>
-      </w:r>
-      <w:r>
-        <w:lastRenderedPageBreak/>
-        <w:t xml:space="preserve">line managers. If L&amp;D talked with that language with line managers, they would be supportive to learning transfer, as they would relate to that language. However, </w:t>
+        <w:t xml:space="preserve">L&amp;D should use the terminology line managers use to get their support in learning transfer. For example, terms like ROI, improved productivity, and performance growth are key interests to line managers. If L&amp;D talked with that language with line managers, they would be supportive to learning transfer, as they would relate to that language. However, </w:t>
       </w:r>
       <w:r>
         <w:t>if L&amp;D do not have the same ground as line managers, there will be difficulty to be on the same page of learning transfer.</w:t>
@@ -3864,8 +4222,13 @@
       <w:r>
         <w:t>are acquiring. They also help line managers understand staff needs and how their skills should be improved (</w:t>
       </w:r>
-      <w:r>
-        <w:t>Cegos, 2015</w:t>
+      <w:proofErr w:type="spellStart"/>
+      <w:r>
+        <w:t>Cegos</w:t>
+      </w:r>
+      <w:proofErr w:type="spellEnd"/>
+      <w:r>
+        <w:t>, 2015</w:t>
       </w:r>
       <w:r>
         <w:t>).</w:t>
@@ -3880,20 +4243,18 @@
       <w:r>
         <w:br w:type="page"/>
       </w:r>
-      <w:bookmarkStart w:id="13" w:name="_GoBack"/>
-      <w:bookmarkEnd w:id="13"/>
     </w:p>
     <w:p>
       <w:pPr>
         <w:pStyle w:val="Heading1"/>
       </w:pPr>
-      <w:bookmarkStart w:id="14" w:name="_Toc146116414"/>
+      <w:bookmarkStart w:id="13" w:name="_Toc146116414"/>
       <w:r>
         <w:lastRenderedPageBreak/>
         <w:t>References</w:t>
       </w:r>
       <w:bookmarkEnd w:id="12"/>
-      <w:bookmarkEnd w:id="14"/>
+      <w:bookmarkEnd w:id="13"/>
       <w:r>
         <w:t xml:space="preserve"> </w:t>
       </w:r>
@@ -4038,9 +4399,11 @@
         <w:spacing w:after="240"/>
         <w:jc w:val="left"/>
       </w:pPr>
+      <w:proofErr w:type="spellStart"/>
       <w:r>
         <w:t>Cegos</w:t>
       </w:r>
+      <w:proofErr w:type="spellEnd"/>
       <w:r>
         <w:t xml:space="preserve"> (2015) </w:t>
       </w:r>
@@ -4089,6 +4452,72 @@
     </w:p>
     <w:p>
       <w:pPr>
+        <w:spacing w:before="100" w:beforeAutospacing="1" w:after="100" w:afterAutospacing="1"/>
+        <w:jc w:val="left"/>
+      </w:pPr>
+      <w:proofErr w:type="spellStart"/>
+      <w:r>
+        <w:rPr>
+          <w:rFonts w:eastAsiaTheme="majorEastAsia" w:cstheme="minorBidi"/>
+        </w:rPr>
+        <w:t>Chatta</w:t>
+      </w:r>
+      <w:proofErr w:type="spellEnd"/>
+      <w:r>
+        <w:rPr>
+          <w:rFonts w:eastAsiaTheme="majorEastAsia" w:cstheme="minorBidi"/>
+        </w:rPr>
+        <w:t xml:space="preserve"> M., (2023) </w:t>
+      </w:r>
+      <w:r>
+        <w:rPr>
+          <w:rFonts w:eastAsiaTheme="majorEastAsia" w:cstheme="minorBidi"/>
+          <w:i/>
+          <w:iCs/>
+        </w:rPr>
+        <w:t>The role of clear and measurable objectives in training sessions</w:t>
+      </w:r>
+      <w:r>
+        <w:rPr>
+          <w:rFonts w:eastAsiaTheme="majorEastAsia" w:cstheme="minorBidi"/>
+          <w:i/>
+          <w:iCs/>
+        </w:rPr>
+        <w:t xml:space="preserve">. </w:t>
+      </w:r>
+      <w:r>
+        <w:rPr>
+          <w:rFonts w:eastAsiaTheme="majorEastAsia" w:cstheme="minorBidi"/>
+        </w:rPr>
+        <w:t xml:space="preserve">Available at </w:t>
+      </w:r>
+      <w:hyperlink r:id="rId13" w:history="1">
+        <w:r>
+          <w:rPr>
+            <w:rStyle w:val="Hyperlink"/>
+            <w:rFonts w:eastAsiaTheme="majorEastAsia" w:cstheme="minorBidi"/>
+          </w:rPr>
+          <w:t>https://www.mandatorytraining.co.uk/blogs/education-and-training/the-role-of-clear-and-measurable-objectives-in-training-sessions</w:t>
+        </w:r>
+      </w:hyperlink>
+      <w:r>
+        <w:rPr>
+          <w:rFonts w:eastAsiaTheme="majorEastAsia" w:cstheme="minorBidi"/>
+        </w:rPr>
+        <w:t xml:space="preserve"> </w:t>
+      </w:r>
+      <w:r>
+        <w:t xml:space="preserve">[Accessed </w:t>
+      </w:r>
+      <w:r>
+        <w:t>20</w:t>
+      </w:r>
+      <w:r>
+        <w:t xml:space="preserve"> September 2023].</w:t>
+      </w:r>
+    </w:p>
+    <w:p>
+      <w:pPr>
         <w:spacing w:after="240"/>
         <w:jc w:val="left"/>
       </w:pPr>
@@ -4112,7 +4541,7 @@
       <w:r>
         <w:t xml:space="preserve">Available at </w:t>
       </w:r>
-      <w:hyperlink r:id="rId13" w:history="1">
+      <w:hyperlink r:id="rId14" w:history="1">
         <w:r>
           <w:rPr>
             <w:rStyle w:val="Hyperlink"/>
@@ -4149,7 +4578,7 @@
       <w:r>
         <w:t xml:space="preserve">Available at </w:t>
       </w:r>
-      <w:hyperlink r:id="rId14" w:history="1">
+      <w:hyperlink r:id="rId15" w:history="1">
         <w:r>
           <w:rPr>
             <w:rStyle w:val="Hyperlink"/>
@@ -4198,7 +4627,7 @@
         </w:rPr>
         <w:t xml:space="preserve">Available at </w:t>
       </w:r>
-      <w:hyperlink r:id="rId15" w:history="1">
+      <w:hyperlink r:id="rId16" w:history="1">
         <w:r>
           <w:rPr>
             <w:rStyle w:val="Hyperlink"/>
@@ -4225,7 +4654,15 @@
         <w:jc w:val="left"/>
       </w:pPr>
       <w:r>
-        <w:t xml:space="preserve">de Haan, E. and de Ridder, I. </w:t>
+        <w:t xml:space="preserve">de </w:t>
+      </w:r>
+      <w:proofErr w:type="spellStart"/>
+      <w:r>
+        <w:t>Haan</w:t>
+      </w:r>
+      <w:proofErr w:type="spellEnd"/>
+      <w:r>
+        <w:t xml:space="preserve">, E. and de Ridder, I. </w:t>
       </w:r>
       <w:r>
         <w:t>(</w:t>
@@ -4253,7 +4690,7 @@
       <w:r>
         <w:t xml:space="preserve">Available at </w:t>
       </w:r>
-      <w:hyperlink r:id="rId16" w:history="1">
+      <w:hyperlink r:id="rId17" w:history="1">
         <w:r>
           <w:rPr>
             <w:rStyle w:val="Hyperlink"/>
@@ -4270,9 +4707,11 @@
         <w:spacing w:after="240"/>
         <w:jc w:val="left"/>
       </w:pPr>
+      <w:proofErr w:type="spellStart"/>
       <w:r>
         <w:t>Ferlazzo</w:t>
       </w:r>
+      <w:proofErr w:type="spellEnd"/>
       <w:r>
         <w:t xml:space="preserve"> L., (2017) </w:t>
       </w:r>
@@ -4293,7 +4732,7 @@
       <w:r>
         <w:t xml:space="preserve">Available at </w:t>
       </w:r>
-      <w:hyperlink r:id="rId17" w:history="1">
+      <w:hyperlink r:id="rId18" w:history="1">
         <w:r>
           <w:rPr>
             <w:rStyle w:val="Hyperlink"/>
@@ -4310,9 +4749,11 @@
         <w:spacing w:after="240"/>
         <w:jc w:val="left"/>
       </w:pPr>
+      <w:proofErr w:type="spellStart"/>
       <w:r>
         <w:t>Gregersen</w:t>
       </w:r>
+      <w:proofErr w:type="spellEnd"/>
       <w:r>
         <w:t xml:space="preserve"> H., (2018) </w:t>
       </w:r>
@@ -4333,7 +4774,7 @@
       <w:r>
         <w:t xml:space="preserve">Available at </w:t>
       </w:r>
-      <w:hyperlink r:id="rId18" w:history="1">
+      <w:hyperlink r:id="rId19" w:history="1">
         <w:r>
           <w:rPr>
             <w:rStyle w:val="Hyperlink"/>
@@ -4373,7 +4814,7 @@
       <w:r>
         <w:t xml:space="preserve">Available at </w:t>
       </w:r>
-      <w:hyperlink r:id="rId19" w:history="1">
+      <w:hyperlink r:id="rId20" w:history="1">
         <w:r>
           <w:rPr>
             <w:rStyle w:val="Hyperlink"/>
@@ -4391,6 +4832,7 @@
         <w:jc w:val="left"/>
       </w:pPr>
       <w:r>
+        <w:lastRenderedPageBreak/>
         <w:t xml:space="preserve">Indeed (2023) </w:t>
       </w:r>
       <w:r>
@@ -4410,7 +4852,7 @@
       <w:r>
         <w:t xml:space="preserve">Available at </w:t>
       </w:r>
-      <w:hyperlink r:id="rId20" w:history="1">
+      <w:hyperlink r:id="rId21" w:history="1">
         <w:r>
           <w:rPr>
             <w:rStyle w:val="Hyperlink"/>
@@ -4431,7 +4873,6 @@
         <w:rPr>
           <w:rFonts w:eastAsiaTheme="majorEastAsia" w:cstheme="minorBidi"/>
         </w:rPr>
-        <w:lastRenderedPageBreak/>
         <w:t>Larkins</w:t>
       </w:r>
       <w:r>
@@ -4462,7 +4903,7 @@
         </w:rPr>
         <w:t xml:space="preserve">Available at </w:t>
       </w:r>
-      <w:hyperlink r:id="rId21" w:history="1">
+      <w:hyperlink r:id="rId22" w:history="1">
         <w:r>
           <w:rPr>
             <w:rStyle w:val="Hyperlink"/>
@@ -4509,7 +4950,7 @@
       <w:r>
         <w:t xml:space="preserve">Available at </w:t>
       </w:r>
-      <w:hyperlink r:id="rId22" w:history="1">
+      <w:hyperlink r:id="rId23" w:history="1">
         <w:r>
           <w:rPr>
             <w:rStyle w:val="Hyperlink"/>
@@ -4526,13 +4967,23 @@
         <w:spacing w:before="100" w:beforeAutospacing="1" w:after="100" w:afterAutospacing="1"/>
         <w:jc w:val="left"/>
       </w:pPr>
+      <w:proofErr w:type="spellStart"/>
       <w:r>
         <w:rPr>
           <w:rFonts w:ascii="Arial" w:hAnsi="Arial" w:cs="Arial"/>
           <w:color w:val="2A2723"/>
           <w:shd w:val="clear" w:color="auto" w:fill="FFFFFF"/>
         </w:rPr>
-        <w:t xml:space="preserve">Leimbach M., (n.d.) </w:t>
+        <w:t>Leimbach</w:t>
+      </w:r>
+      <w:proofErr w:type="spellEnd"/>
+      <w:r>
+        <w:rPr>
+          <w:rFonts w:ascii="Arial" w:hAnsi="Arial" w:cs="Arial"/>
+          <w:color w:val="2A2723"/>
+          <w:shd w:val="clear" w:color="auto" w:fill="FFFFFF"/>
+        </w:rPr>
+        <w:t xml:space="preserve"> M., (n.d.) </w:t>
       </w:r>
       <w:r>
         <w:rPr>
@@ -4562,7 +5013,7 @@
         </w:rPr>
         <w:t xml:space="preserve">Available at </w:t>
       </w:r>
-      <w:hyperlink r:id="rId23" w:history="1">
+      <w:hyperlink r:id="rId24" w:history="1">
         <w:r>
           <w:rPr>
             <w:rStyle w:val="Hyperlink"/>
@@ -4612,7 +5063,7 @@
       <w:r>
         <w:t xml:space="preserve">Available at </w:t>
       </w:r>
-      <w:hyperlink r:id="rId24" w:history="1">
+      <w:hyperlink r:id="rId25" w:history="1">
         <w:r>
           <w:rPr>
             <w:rStyle w:val="Hyperlink"/>
@@ -4628,9 +5079,11 @@
       <w:pPr>
         <w:spacing w:after="240"/>
       </w:pPr>
+      <w:proofErr w:type="spellStart"/>
       <w:r>
         <w:t>Mcbrown</w:t>
       </w:r>
+      <w:proofErr w:type="spellEnd"/>
       <w:r>
         <w:t xml:space="preserve"> J., (2021) </w:t>
       </w:r>
@@ -4651,7 +5104,7 @@
       <w:r>
         <w:t xml:space="preserve">Available at </w:t>
       </w:r>
-      <w:hyperlink r:id="rId25" w:history="1">
+      <w:hyperlink r:id="rId26" w:history="1">
         <w:r>
           <w:rPr>
             <w:rStyle w:val="Hyperlink"/>
@@ -4671,7 +5124,7 @@
       <w:r>
         <w:t xml:space="preserve">Mind Tools (n.d.) </w:t>
       </w:r>
-      <w:hyperlink r:id="rId26" w:history="1">
+      <w:hyperlink r:id="rId27" w:history="1">
         <w:r>
           <w:rPr>
             <w:rStyle w:val="Hyperlink"/>
@@ -4708,7 +5161,7 @@
       <w:r>
         <w:t xml:space="preserve">Available at </w:t>
       </w:r>
-      <w:hyperlink r:id="rId27" w:history="1">
+      <w:hyperlink r:id="rId28" w:history="1">
         <w:r>
           <w:rPr>
             <w:rStyle w:val="Hyperlink"/>
@@ -4745,7 +5198,7 @@
       <w:r>
         <w:t xml:space="preserve">Available at </w:t>
       </w:r>
-      <w:hyperlink r:id="rId28" w:history="1">
+      <w:hyperlink r:id="rId29" w:history="1">
         <w:r>
           <w:rPr>
             <w:rStyle w:val="Hyperlink"/>
@@ -4785,7 +5238,7 @@
       <w:r>
         <w:t xml:space="preserve">Available at </w:t>
       </w:r>
-      <w:hyperlink r:id="rId29" w:history="1">
+      <w:hyperlink r:id="rId30" w:history="1">
         <w:r>
           <w:rPr>
             <w:rStyle w:val="Hyperlink"/>
@@ -4802,9 +5255,11 @@
         <w:spacing w:before="100" w:beforeAutospacing="1" w:after="100" w:afterAutospacing="1"/>
         <w:jc w:val="left"/>
       </w:pPr>
+      <w:proofErr w:type="spellStart"/>
       <w:r>
         <w:t>Nikolopoulou</w:t>
       </w:r>
+      <w:proofErr w:type="spellEnd"/>
       <w:r>
         <w:t xml:space="preserve"> K., (2023) </w:t>
       </w:r>
@@ -4825,7 +5280,7 @@
       <w:r>
         <w:t xml:space="preserve">Available at </w:t>
       </w:r>
-      <w:hyperlink r:id="rId30" w:history="1">
+      <w:hyperlink r:id="rId31" w:history="1">
         <w:r>
           <w:rPr>
             <w:rStyle w:val="Hyperlink"/>
@@ -4842,9 +5297,11 @@
         <w:spacing w:before="100" w:beforeAutospacing="1" w:after="100" w:afterAutospacing="1"/>
         <w:jc w:val="left"/>
       </w:pPr>
+      <w:proofErr w:type="spellStart"/>
       <w:r>
         <w:t>Nikolopoulou</w:t>
       </w:r>
+      <w:proofErr w:type="spellEnd"/>
       <w:r>
         <w:t xml:space="preserve"> K., and </w:t>
       </w:r>
@@ -4871,7 +5328,7 @@
       <w:r>
         <w:t xml:space="preserve">Available at </w:t>
       </w:r>
-      <w:hyperlink r:id="rId31" w:history="1">
+      <w:hyperlink r:id="rId32" w:history="1">
         <w:r>
           <w:rPr>
             <w:rStyle w:val="Hyperlink"/>
@@ -4901,7 +5358,7 @@
       <w:r>
         <w:t xml:space="preserve">. Available at </w:t>
       </w:r>
-      <w:hyperlink r:id="rId32" w:history="1">
+      <w:hyperlink r:id="rId33" w:history="1">
         <w:r>
           <w:rPr>
             <w:rStyle w:val="Hyperlink"/>
@@ -4919,6 +5376,7 @@
         <w:jc w:val="left"/>
       </w:pPr>
       <w:r>
+        <w:lastRenderedPageBreak/>
         <w:t>Prater</w:t>
       </w:r>
       <w:r>
@@ -4955,7 +5413,7 @@
       <w:r>
         <w:t xml:space="preserve">Available at </w:t>
       </w:r>
-      <w:hyperlink r:id="rId33" w:history="1">
+      <w:hyperlink r:id="rId34" w:history="1">
         <w:r>
           <w:rPr>
             <w:rStyle w:val="Hyperlink"/>
@@ -4995,7 +5453,7 @@
       <w:r>
         <w:t xml:space="preserve">Available at </w:t>
       </w:r>
-      <w:hyperlink r:id="rId34" w:history="1">
+      <w:hyperlink r:id="rId35" w:history="1">
         <w:r>
           <w:rPr>
             <w:rStyle w:val="Hyperlink"/>
@@ -5016,13 +5474,37 @@
           <w:sz w:val="24"/>
         </w:rPr>
       </w:pPr>
+      <w:proofErr w:type="spellStart"/>
       <w:r>
         <w:rPr>
           <w:rFonts w:ascii="Times New Roman" w:hAnsi="Times New Roman"/>
           <w:sz w:val="24"/>
         </w:rPr>
-        <w:lastRenderedPageBreak/>
-        <w:t>Sookhai, F. and Budworth, M.-H. (2010) ‘The Trainee in Context: Examining the relationship</w:t>
+        <w:t>Sookhai</w:t>
+      </w:r>
+      <w:proofErr w:type="spellEnd"/>
+      <w:r>
+        <w:rPr>
+          <w:rFonts w:ascii="Times New Roman" w:hAnsi="Times New Roman"/>
+          <w:sz w:val="24"/>
+        </w:rPr>
+        <w:t xml:space="preserve">, F. and </w:t>
+      </w:r>
+      <w:proofErr w:type="spellStart"/>
+      <w:r>
+        <w:rPr>
+          <w:rFonts w:ascii="Times New Roman" w:hAnsi="Times New Roman"/>
+          <w:sz w:val="24"/>
+        </w:rPr>
+        <w:t>Budworth</w:t>
+      </w:r>
+      <w:proofErr w:type="spellEnd"/>
+      <w:r>
+        <w:rPr>
+          <w:rFonts w:ascii="Times New Roman" w:hAnsi="Times New Roman"/>
+          <w:sz w:val="24"/>
+        </w:rPr>
+        <w:t>, M.-H. (2010) ‘The Trainee in Context: Examining the relationship</w:t>
       </w:r>
       <w:r>
         <w:rPr>
@@ -5083,7 +5565,7 @@
       <w:r>
         <w:t xml:space="preserve">Available at </w:t>
       </w:r>
-      <w:hyperlink r:id="rId35" w:history="1">
+      <w:hyperlink r:id="rId36" w:history="1">
         <w:r>
           <w:rPr>
             <w:rStyle w:val="Hyperlink"/>
@@ -5100,9 +5582,11 @@
         <w:spacing w:after="240"/>
         <w:jc w:val="left"/>
       </w:pPr>
+      <w:proofErr w:type="spellStart"/>
       <w:r>
         <w:t>Thalheimer</w:t>
       </w:r>
+      <w:proofErr w:type="spellEnd"/>
       <w:r>
         <w:t xml:space="preserve"> W., (n.d.) </w:t>
       </w:r>
@@ -5123,7 +5607,7 @@
       <w:r>
         <w:t xml:space="preserve">Available at </w:t>
       </w:r>
-      <w:hyperlink r:id="rId36" w:history="1">
+      <w:hyperlink r:id="rId37" w:history="1">
         <w:r>
           <w:rPr>
             <w:rStyle w:val="Hyperlink"/>
@@ -5163,7 +5647,7 @@
       <w:r>
         <w:t xml:space="preserve">Available at </w:t>
       </w:r>
-      <w:hyperlink r:id="rId37" w:history="1">
+      <w:hyperlink r:id="rId38" w:history="1">
         <w:r>
           <w:rPr>
             <w:rStyle w:val="Hyperlink"/>
@@ -5180,9 +5664,11 @@
         <w:spacing w:before="100" w:beforeAutospacing="1" w:after="100" w:afterAutospacing="1"/>
         <w:jc w:val="left"/>
       </w:pPr>
+      <w:proofErr w:type="spellStart"/>
       <w:r>
         <w:t>Verlinden</w:t>
       </w:r>
+      <w:proofErr w:type="spellEnd"/>
       <w:r>
         <w:t xml:space="preserve"> N., (n.d.) </w:t>
       </w:r>
@@ -5203,7 +5689,7 @@
       <w:r>
         <w:t xml:space="preserve">Available at </w:t>
       </w:r>
-      <w:hyperlink r:id="rId38" w:history="1">
+      <w:hyperlink r:id="rId39" w:history="1">
         <w:r>
           <w:rPr>
             <w:rStyle w:val="Hyperlink"/>
@@ -5252,7 +5738,7 @@
       <w:r>
         <w:t xml:space="preserve">Available at </w:t>
       </w:r>
-      <w:hyperlink r:id="rId39" w:history="1">
+      <w:hyperlink r:id="rId40" w:history="1">
         <w:r>
           <w:rPr>
             <w:rStyle w:val="Hyperlink"/>
@@ -5308,7 +5794,7 @@
         </w:rPr>
         <w:t xml:space="preserve">Available at </w:t>
       </w:r>
-      <w:hyperlink r:id="rId40" w:history="1">
+      <w:hyperlink r:id="rId41" w:history="1">
         <w:r>
           <w:rPr>
             <w:rStyle w:val="Hyperlink"/>
@@ -5334,9 +5820,11 @@
         <w:spacing w:before="100" w:beforeAutospacing="1" w:after="100" w:afterAutospacing="1"/>
         <w:jc w:val="left"/>
       </w:pPr>
+      <w:proofErr w:type="spellStart"/>
       <w:r>
         <w:t>Yupangco</w:t>
       </w:r>
+      <w:proofErr w:type="spellEnd"/>
       <w:r>
         <w:t xml:space="preserve"> J., (2017) </w:t>
       </w:r>
@@ -5357,7 +5845,7 @@
       <w:r>
         <w:t xml:space="preserve">Available at </w:t>
       </w:r>
-      <w:hyperlink r:id="rId41" w:history="1">
+      <w:hyperlink r:id="rId42" w:history="1">
         <w:r>
           <w:rPr>
             <w:rStyle w:val="Hyperlink"/>
@@ -5368,6 +5856,12 @@
       <w:r>
         <w:t xml:space="preserve"> [Accessed 16 September 2023].</w:t>
       </w:r>
+    </w:p>
+    <w:p>
+      <w:pPr>
+        <w:spacing w:before="100" w:beforeAutospacing="1" w:after="100" w:afterAutospacing="1"/>
+        <w:jc w:val="left"/>
+      </w:pPr>
     </w:p>
     <w:p>
       <w:pPr>
@@ -5386,7 +5880,7 @@
 </file>
 
 <file path=word/endnotes.xml><?xml version="1.0" encoding="utf-8"?>
-<w:endnotes xmlns:wpc="http://schemas.microsoft.com/office/word/2010/wordprocessingCanvas" xmlns:cx="http://schemas.microsoft.com/office/drawing/2014/chartex" xmlns:mc="http://schemas.openxmlformats.org/markup-compatibility/2006" xmlns:o="urn:schemas-microsoft-com:office:office" xmlns:r="http://schemas.openxmlformats.org/officeDocument/2006/relationships" xmlns:m="http://schemas.openxmlformats.org/officeDocument/2006/math" xmlns:v="urn:schemas-microsoft-com:vml" xmlns:wp14="http://schemas.microsoft.com/office/word/2010/wordprocessingDrawing" xmlns:wp="http://schemas.openxmlformats.org/drawingml/2006/wordprocessingDrawing" xmlns:w10="urn:schemas-microsoft-com:office:word" xmlns:w="http://schemas.openxmlformats.org/wordprocessingml/2006/main" xmlns:w14="http://schemas.microsoft.com/office/word/2010/wordml" xmlns:w15="http://schemas.microsoft.com/office/word/2012/wordml" xmlns:w16se="http://schemas.microsoft.com/office/word/2015/wordml/symex" xmlns:wpg="http://schemas.microsoft.com/office/word/2010/wordprocessingGroup" xmlns:wpi="http://schemas.microsoft.com/office/word/2010/wordprocessingInk" xmlns:wne="http://schemas.microsoft.com/office/word/2006/wordml" xmlns:wps="http://schemas.microsoft.com/office/word/2010/wordprocessingShape" mc:Ignorable="w14 w15 w16se wp14">
+<w:endnotes xmlns:wpc="http://schemas.microsoft.com/office/word/2010/wordprocessingCanvas" xmlns:cx="http://schemas.microsoft.com/office/drawing/2014/chartex" xmlns:cx1="http://schemas.microsoft.com/office/drawing/2015/9/8/chartex" xmlns:cx2="http://schemas.microsoft.com/office/drawing/2015/10/21/chartex" xmlns:cx3="http://schemas.microsoft.com/office/drawing/2016/5/9/chartex" xmlns:cx4="http://schemas.microsoft.com/office/drawing/2016/5/10/chartex" xmlns:cx5="http://schemas.microsoft.com/office/drawing/2016/5/11/chartex" xmlns:cx6="http://schemas.microsoft.com/office/drawing/2016/5/12/chartex" xmlns:cx7="http://schemas.microsoft.com/office/drawing/2016/5/13/chartex" xmlns:cx8="http://schemas.microsoft.com/office/drawing/2016/5/14/chartex" xmlns:mc="http://schemas.openxmlformats.org/markup-compatibility/2006" xmlns:aink="http://schemas.microsoft.com/office/drawing/2016/ink" xmlns:am3d="http://schemas.microsoft.com/office/drawing/2017/model3d" xmlns:o="urn:schemas-microsoft-com:office:office" xmlns:oel="http://schemas.microsoft.com/office/2019/extlst" xmlns:r="http://schemas.openxmlformats.org/officeDocument/2006/relationships" xmlns:m="http://schemas.openxmlformats.org/officeDocument/2006/math" xmlns:v="urn:schemas-microsoft-com:vml" xmlns:wp14="http://schemas.microsoft.com/office/word/2010/wordprocessingDrawing" xmlns:wp="http://schemas.openxmlformats.org/drawingml/2006/wordprocessingDrawing" xmlns:w10="urn:schemas-microsoft-com:office:word" xmlns:w="http://schemas.openxmlformats.org/wordprocessingml/2006/main" xmlns:w14="http://schemas.microsoft.com/office/word/2010/wordml" xmlns:w15="http://schemas.microsoft.com/office/word/2012/wordml" xmlns:w16cex="http://schemas.microsoft.com/office/word/2018/wordml/cex" xmlns:w16cid="http://schemas.microsoft.com/office/word/2016/wordml/cid" xmlns:w16="http://schemas.microsoft.com/office/word/2018/wordml" xmlns:w16sdtdh="http://schemas.microsoft.com/office/word/2020/wordml/sdtdatahash" xmlns:w16se="http://schemas.microsoft.com/office/word/2015/wordml/symex" xmlns:wpg="http://schemas.microsoft.com/office/word/2010/wordprocessingGroup" xmlns:wpi="http://schemas.microsoft.com/office/word/2010/wordprocessingInk" xmlns:wne="http://schemas.microsoft.com/office/word/2006/wordml" xmlns:wps="http://schemas.microsoft.com/office/word/2010/wordprocessingShape" mc:Ignorable="w14 w15 w16se w16cid w16 w16cex w16sdtdh wp14">
   <w:endnote w:type="separator" w:id="-1">
     <w:p>
       <w:r>
@@ -5405,7 +5899,7 @@
 </file>
 
 <file path=word/footnotes.xml><?xml version="1.0" encoding="utf-8"?>
-<w:footnotes xmlns:wpc="http://schemas.microsoft.com/office/word/2010/wordprocessingCanvas" xmlns:cx="http://schemas.microsoft.com/office/drawing/2014/chartex" xmlns:mc="http://schemas.openxmlformats.org/markup-compatibility/2006" xmlns:o="urn:schemas-microsoft-com:office:office" xmlns:r="http://schemas.openxmlformats.org/officeDocument/2006/relationships" xmlns:m="http://schemas.openxmlformats.org/officeDocument/2006/math" xmlns:v="urn:schemas-microsoft-com:vml" xmlns:wp14="http://schemas.microsoft.com/office/word/2010/wordprocessingDrawing" xmlns:wp="http://schemas.openxmlformats.org/drawingml/2006/wordprocessingDrawing" xmlns:w10="urn:schemas-microsoft-com:office:word" xmlns:w="http://schemas.openxmlformats.org/wordprocessingml/2006/main" xmlns:w14="http://schemas.microsoft.com/office/word/2010/wordml" xmlns:w15="http://schemas.microsoft.com/office/word/2012/wordml" xmlns:w16se="http://schemas.microsoft.com/office/word/2015/wordml/symex" xmlns:wpg="http://schemas.microsoft.com/office/word/2010/wordprocessingGroup" xmlns:wpi="http://schemas.microsoft.com/office/word/2010/wordprocessingInk" xmlns:wne="http://schemas.microsoft.com/office/word/2006/wordml" xmlns:wps="http://schemas.microsoft.com/office/word/2010/wordprocessingShape" mc:Ignorable="w14 w15 w16se wp14">
+<w:footnotes xmlns:wpc="http://schemas.microsoft.com/office/word/2010/wordprocessingCanvas" xmlns:cx="http://schemas.microsoft.com/office/drawing/2014/chartex" xmlns:cx1="http://schemas.microsoft.com/office/drawing/2015/9/8/chartex" xmlns:cx2="http://schemas.microsoft.com/office/drawing/2015/10/21/chartex" xmlns:cx3="http://schemas.microsoft.com/office/drawing/2016/5/9/chartex" xmlns:cx4="http://schemas.microsoft.com/office/drawing/2016/5/10/chartex" xmlns:cx5="http://schemas.microsoft.com/office/drawing/2016/5/11/chartex" xmlns:cx6="http://schemas.microsoft.com/office/drawing/2016/5/12/chartex" xmlns:cx7="http://schemas.microsoft.com/office/drawing/2016/5/13/chartex" xmlns:cx8="http://schemas.microsoft.com/office/drawing/2016/5/14/chartex" xmlns:mc="http://schemas.openxmlformats.org/markup-compatibility/2006" xmlns:aink="http://schemas.microsoft.com/office/drawing/2016/ink" xmlns:am3d="http://schemas.microsoft.com/office/drawing/2017/model3d" xmlns:o="urn:schemas-microsoft-com:office:office" xmlns:oel="http://schemas.microsoft.com/office/2019/extlst" xmlns:r="http://schemas.openxmlformats.org/officeDocument/2006/relationships" xmlns:m="http://schemas.openxmlformats.org/officeDocument/2006/math" xmlns:v="urn:schemas-microsoft-com:vml" xmlns:wp14="http://schemas.microsoft.com/office/word/2010/wordprocessingDrawing" xmlns:wp="http://schemas.openxmlformats.org/drawingml/2006/wordprocessingDrawing" xmlns:w10="urn:schemas-microsoft-com:office:word" xmlns:w="http://schemas.openxmlformats.org/wordprocessingml/2006/main" xmlns:w14="http://schemas.microsoft.com/office/word/2010/wordml" xmlns:w15="http://schemas.microsoft.com/office/word/2012/wordml" xmlns:w16cex="http://schemas.microsoft.com/office/word/2018/wordml/cex" xmlns:w16cid="http://schemas.microsoft.com/office/word/2016/wordml/cid" xmlns:w16="http://schemas.microsoft.com/office/word/2018/wordml" xmlns:w16sdtdh="http://schemas.microsoft.com/office/word/2020/wordml/sdtdatahash" xmlns:w16se="http://schemas.microsoft.com/office/word/2015/wordml/symex" xmlns:wpg="http://schemas.microsoft.com/office/word/2010/wordprocessingGroup" xmlns:wpi="http://schemas.microsoft.com/office/word/2010/wordprocessingInk" xmlns:wne="http://schemas.microsoft.com/office/word/2006/wordml" xmlns:wps="http://schemas.microsoft.com/office/word/2010/wordprocessingShape" mc:Ignorable="w14 w15 w16se w16cid w16 w16cex w16sdtdh wp14">
   <w:footnote w:type="separator" w:id="-1">
     <w:p>
       <w:r>
@@ -5424,7 +5918,7 @@
 </file>
 
 <file path=word/numbering.xml><?xml version="1.0" encoding="utf-8"?>
-<w:numbering xmlns:wpc="http://schemas.microsoft.com/office/word/2010/wordprocessingCanvas" xmlns:cx="http://schemas.microsoft.com/office/drawing/2014/chartex" xmlns:mc="http://schemas.openxmlformats.org/markup-compatibility/2006" xmlns:o="urn:schemas-microsoft-com:office:office" xmlns:r="http://schemas.openxmlformats.org/officeDocument/2006/relationships" xmlns:m="http://schemas.openxmlformats.org/officeDocument/2006/math" xmlns:v="urn:schemas-microsoft-com:vml" xmlns:wp14="http://schemas.microsoft.com/office/word/2010/wordprocessingDrawing" xmlns:wp="http://schemas.openxmlformats.org/drawingml/2006/wordprocessingDrawing" xmlns:w10="urn:schemas-microsoft-com:office:word" xmlns:w="http://schemas.openxmlformats.org/wordprocessingml/2006/main" xmlns:w14="http://schemas.microsoft.com/office/word/2010/wordml" xmlns:w15="http://schemas.microsoft.com/office/word/2012/wordml" xmlns:w16se="http://schemas.microsoft.com/office/word/2015/wordml/symex" xmlns:wpg="http://schemas.microsoft.com/office/word/2010/wordprocessingGroup" xmlns:wpi="http://schemas.microsoft.com/office/word/2010/wordprocessingInk" xmlns:wne="http://schemas.microsoft.com/office/word/2006/wordml" xmlns:wps="http://schemas.microsoft.com/office/word/2010/wordprocessingShape" mc:Ignorable="w14 w15 w16se wp14">
+<w:numbering xmlns:wpc="http://schemas.microsoft.com/office/word/2010/wordprocessingCanvas" xmlns:cx="http://schemas.microsoft.com/office/drawing/2014/chartex" xmlns:cx1="http://schemas.microsoft.com/office/drawing/2015/9/8/chartex" xmlns:cx2="http://schemas.microsoft.com/office/drawing/2015/10/21/chartex" xmlns:cx3="http://schemas.microsoft.com/office/drawing/2016/5/9/chartex" xmlns:cx4="http://schemas.microsoft.com/office/drawing/2016/5/10/chartex" xmlns:cx5="http://schemas.microsoft.com/office/drawing/2016/5/11/chartex" xmlns:cx6="http://schemas.microsoft.com/office/drawing/2016/5/12/chartex" xmlns:cx7="http://schemas.microsoft.com/office/drawing/2016/5/13/chartex" xmlns:cx8="http://schemas.microsoft.com/office/drawing/2016/5/14/chartex" xmlns:mc="http://schemas.openxmlformats.org/markup-compatibility/2006" xmlns:aink="http://schemas.microsoft.com/office/drawing/2016/ink" xmlns:am3d="http://schemas.microsoft.com/office/drawing/2017/model3d" xmlns:o="urn:schemas-microsoft-com:office:office" xmlns:oel="http://schemas.microsoft.com/office/2019/extlst" xmlns:r="http://schemas.openxmlformats.org/officeDocument/2006/relationships" xmlns:m="http://schemas.openxmlformats.org/officeDocument/2006/math" xmlns:v="urn:schemas-microsoft-com:vml" xmlns:wp14="http://schemas.microsoft.com/office/word/2010/wordprocessingDrawing" xmlns:wp="http://schemas.openxmlformats.org/drawingml/2006/wordprocessingDrawing" xmlns:w10="urn:schemas-microsoft-com:office:word" xmlns:w="http://schemas.openxmlformats.org/wordprocessingml/2006/main" xmlns:w14="http://schemas.microsoft.com/office/word/2010/wordml" xmlns:w15="http://schemas.microsoft.com/office/word/2012/wordml" xmlns:w16cex="http://schemas.microsoft.com/office/word/2018/wordml/cex" xmlns:w16cid="http://schemas.microsoft.com/office/word/2016/wordml/cid" xmlns:w16="http://schemas.microsoft.com/office/word/2018/wordml" xmlns:w16sdtdh="http://schemas.microsoft.com/office/word/2020/wordml/sdtdatahash" xmlns:w16se="http://schemas.microsoft.com/office/word/2015/wordml/symex" xmlns:wpg="http://schemas.microsoft.com/office/word/2010/wordprocessingGroup" xmlns:wpi="http://schemas.microsoft.com/office/word/2010/wordprocessingInk" xmlns:wne="http://schemas.microsoft.com/office/word/2006/wordml" xmlns:wps="http://schemas.microsoft.com/office/word/2010/wordprocessingShape" mc:Ignorable="w14 w15 w16se w16cid w16 w16cex w16sdtdh wp14">
   <w:abstractNum w:abstractNumId="0" w15:restartNumberingAfterBreak="0">
     <w:nsid w:val="00236633"/>
     <w:multiLevelType w:val="hybridMultilevel"/>
@@ -6597,6 +7091,119 @@
     </w:lvl>
   </w:abstractNum>
   <w:abstractNum w:abstractNumId="11" w15:restartNumberingAfterBreak="0">
+    <w:nsid w:val="1448365C"/>
+    <w:multiLevelType w:val="hybridMultilevel"/>
+    <w:tmpl w:val="30941D22"/>
+    <w:lvl w:ilvl="0" w:tplc="04090001">
+      <w:start w:val="1"/>
+      <w:numFmt w:val="bullet"/>
+      <w:lvlText w:val=""/>
+      <w:lvlJc w:val="left"/>
+      <w:pPr>
+        <w:ind w:left="720" w:hanging="360"/>
+      </w:pPr>
+      <w:rPr>
+        <w:rFonts w:ascii="Symbol" w:hAnsi="Symbol" w:hint="default"/>
+      </w:rPr>
+    </w:lvl>
+    <w:lvl w:ilvl="1" w:tplc="04090003" w:tentative="1">
+      <w:start w:val="1"/>
+      <w:numFmt w:val="bullet"/>
+      <w:lvlText w:val="o"/>
+      <w:lvlJc w:val="left"/>
+      <w:pPr>
+        <w:ind w:left="1440" w:hanging="360"/>
+      </w:pPr>
+      <w:rPr>
+        <w:rFonts w:ascii="Courier New" w:hAnsi="Courier New" w:cs="Courier New" w:hint="default"/>
+      </w:rPr>
+    </w:lvl>
+    <w:lvl w:ilvl="2" w:tplc="04090005" w:tentative="1">
+      <w:start w:val="1"/>
+      <w:numFmt w:val="bullet"/>
+      <w:lvlText w:val=""/>
+      <w:lvlJc w:val="left"/>
+      <w:pPr>
+        <w:ind w:left="2160" w:hanging="360"/>
+      </w:pPr>
+      <w:rPr>
+        <w:rFonts w:ascii="Wingdings" w:hAnsi="Wingdings" w:hint="default"/>
+      </w:rPr>
+    </w:lvl>
+    <w:lvl w:ilvl="3" w:tplc="04090001" w:tentative="1">
+      <w:start w:val="1"/>
+      <w:numFmt w:val="bullet"/>
+      <w:lvlText w:val=""/>
+      <w:lvlJc w:val="left"/>
+      <w:pPr>
+        <w:ind w:left="2880" w:hanging="360"/>
+      </w:pPr>
+      <w:rPr>
+        <w:rFonts w:ascii="Symbol" w:hAnsi="Symbol" w:hint="default"/>
+      </w:rPr>
+    </w:lvl>
+    <w:lvl w:ilvl="4" w:tplc="04090003" w:tentative="1">
+      <w:start w:val="1"/>
+      <w:numFmt w:val="bullet"/>
+      <w:lvlText w:val="o"/>
+      <w:lvlJc w:val="left"/>
+      <w:pPr>
+        <w:ind w:left="3600" w:hanging="360"/>
+      </w:pPr>
+      <w:rPr>
+        <w:rFonts w:ascii="Courier New" w:hAnsi="Courier New" w:cs="Courier New" w:hint="default"/>
+      </w:rPr>
+    </w:lvl>
+    <w:lvl w:ilvl="5" w:tplc="04090005" w:tentative="1">
+      <w:start w:val="1"/>
+      <w:numFmt w:val="bullet"/>
+      <w:lvlText w:val=""/>
+      <w:lvlJc w:val="left"/>
+      <w:pPr>
+        <w:ind w:left="4320" w:hanging="360"/>
+      </w:pPr>
+      <w:rPr>
+        <w:rFonts w:ascii="Wingdings" w:hAnsi="Wingdings" w:hint="default"/>
+      </w:rPr>
+    </w:lvl>
+    <w:lvl w:ilvl="6" w:tplc="04090001" w:tentative="1">
+      <w:start w:val="1"/>
+      <w:numFmt w:val="bullet"/>
+      <w:lvlText w:val=""/>
+      <w:lvlJc w:val="left"/>
+      <w:pPr>
+        <w:ind w:left="5040" w:hanging="360"/>
+      </w:pPr>
+      <w:rPr>
+        <w:rFonts w:ascii="Symbol" w:hAnsi="Symbol" w:hint="default"/>
+      </w:rPr>
+    </w:lvl>
+    <w:lvl w:ilvl="7" w:tplc="04090003" w:tentative="1">
+      <w:start w:val="1"/>
+      <w:numFmt w:val="bullet"/>
+      <w:lvlText w:val="o"/>
+      <w:lvlJc w:val="left"/>
+      <w:pPr>
+        <w:ind w:left="5760" w:hanging="360"/>
+      </w:pPr>
+      <w:rPr>
+        <w:rFonts w:ascii="Courier New" w:hAnsi="Courier New" w:cs="Courier New" w:hint="default"/>
+      </w:rPr>
+    </w:lvl>
+    <w:lvl w:ilvl="8" w:tplc="04090005" w:tentative="1">
+      <w:start w:val="1"/>
+      <w:numFmt w:val="bullet"/>
+      <w:lvlText w:val=""/>
+      <w:lvlJc w:val="left"/>
+      <w:pPr>
+        <w:ind w:left="6480" w:hanging="360"/>
+      </w:pPr>
+      <w:rPr>
+        <w:rFonts w:ascii="Wingdings" w:hAnsi="Wingdings" w:hint="default"/>
+      </w:rPr>
+    </w:lvl>
+  </w:abstractNum>
+  <w:abstractNum w:abstractNumId="12" w15:restartNumberingAfterBreak="0">
     <w:nsid w:val="24464FC8"/>
     <w:multiLevelType w:val="hybridMultilevel"/>
     <w:tmpl w:val="5CDE3E1C"/>
@@ -6685,7 +7292,233 @@
       </w:pPr>
     </w:lvl>
   </w:abstractNum>
-  <w:abstractNum w:abstractNumId="12" w15:restartNumberingAfterBreak="0">
+  <w:abstractNum w:abstractNumId="13" w15:restartNumberingAfterBreak="0">
+    <w:nsid w:val="2D4B501F"/>
+    <w:multiLevelType w:val="hybridMultilevel"/>
+    <w:tmpl w:val="E5E08678"/>
+    <w:lvl w:ilvl="0" w:tplc="04090001">
+      <w:start w:val="1"/>
+      <w:numFmt w:val="bullet"/>
+      <w:lvlText w:val=""/>
+      <w:lvlJc w:val="left"/>
+      <w:pPr>
+        <w:ind w:left="720" w:hanging="360"/>
+      </w:pPr>
+      <w:rPr>
+        <w:rFonts w:ascii="Symbol" w:hAnsi="Symbol" w:hint="default"/>
+      </w:rPr>
+    </w:lvl>
+    <w:lvl w:ilvl="1" w:tplc="04090003" w:tentative="1">
+      <w:start w:val="1"/>
+      <w:numFmt w:val="bullet"/>
+      <w:lvlText w:val="o"/>
+      <w:lvlJc w:val="left"/>
+      <w:pPr>
+        <w:ind w:left="1440" w:hanging="360"/>
+      </w:pPr>
+      <w:rPr>
+        <w:rFonts w:ascii="Courier New" w:hAnsi="Courier New" w:cs="Courier New" w:hint="default"/>
+      </w:rPr>
+    </w:lvl>
+    <w:lvl w:ilvl="2" w:tplc="04090005" w:tentative="1">
+      <w:start w:val="1"/>
+      <w:numFmt w:val="bullet"/>
+      <w:lvlText w:val=""/>
+      <w:lvlJc w:val="left"/>
+      <w:pPr>
+        <w:ind w:left="2160" w:hanging="360"/>
+      </w:pPr>
+      <w:rPr>
+        <w:rFonts w:ascii="Wingdings" w:hAnsi="Wingdings" w:hint="default"/>
+      </w:rPr>
+    </w:lvl>
+    <w:lvl w:ilvl="3" w:tplc="04090001" w:tentative="1">
+      <w:start w:val="1"/>
+      <w:numFmt w:val="bullet"/>
+      <w:lvlText w:val=""/>
+      <w:lvlJc w:val="left"/>
+      <w:pPr>
+        <w:ind w:left="2880" w:hanging="360"/>
+      </w:pPr>
+      <w:rPr>
+        <w:rFonts w:ascii="Symbol" w:hAnsi="Symbol" w:hint="default"/>
+      </w:rPr>
+    </w:lvl>
+    <w:lvl w:ilvl="4" w:tplc="04090003" w:tentative="1">
+      <w:start w:val="1"/>
+      <w:numFmt w:val="bullet"/>
+      <w:lvlText w:val="o"/>
+      <w:lvlJc w:val="left"/>
+      <w:pPr>
+        <w:ind w:left="3600" w:hanging="360"/>
+      </w:pPr>
+      <w:rPr>
+        <w:rFonts w:ascii="Courier New" w:hAnsi="Courier New" w:cs="Courier New" w:hint="default"/>
+      </w:rPr>
+    </w:lvl>
+    <w:lvl w:ilvl="5" w:tplc="04090005" w:tentative="1">
+      <w:start w:val="1"/>
+      <w:numFmt w:val="bullet"/>
+      <w:lvlText w:val=""/>
+      <w:lvlJc w:val="left"/>
+      <w:pPr>
+        <w:ind w:left="4320" w:hanging="360"/>
+      </w:pPr>
+      <w:rPr>
+        <w:rFonts w:ascii="Wingdings" w:hAnsi="Wingdings" w:hint="default"/>
+      </w:rPr>
+    </w:lvl>
+    <w:lvl w:ilvl="6" w:tplc="04090001" w:tentative="1">
+      <w:start w:val="1"/>
+      <w:numFmt w:val="bullet"/>
+      <w:lvlText w:val=""/>
+      <w:lvlJc w:val="left"/>
+      <w:pPr>
+        <w:ind w:left="5040" w:hanging="360"/>
+      </w:pPr>
+      <w:rPr>
+        <w:rFonts w:ascii="Symbol" w:hAnsi="Symbol" w:hint="default"/>
+      </w:rPr>
+    </w:lvl>
+    <w:lvl w:ilvl="7" w:tplc="04090003" w:tentative="1">
+      <w:start w:val="1"/>
+      <w:numFmt w:val="bullet"/>
+      <w:lvlText w:val="o"/>
+      <w:lvlJc w:val="left"/>
+      <w:pPr>
+        <w:ind w:left="5760" w:hanging="360"/>
+      </w:pPr>
+      <w:rPr>
+        <w:rFonts w:ascii="Courier New" w:hAnsi="Courier New" w:cs="Courier New" w:hint="default"/>
+      </w:rPr>
+    </w:lvl>
+    <w:lvl w:ilvl="8" w:tplc="04090005" w:tentative="1">
+      <w:start w:val="1"/>
+      <w:numFmt w:val="bullet"/>
+      <w:lvlText w:val=""/>
+      <w:lvlJc w:val="left"/>
+      <w:pPr>
+        <w:ind w:left="6480" w:hanging="360"/>
+      </w:pPr>
+      <w:rPr>
+        <w:rFonts w:ascii="Wingdings" w:hAnsi="Wingdings" w:hint="default"/>
+      </w:rPr>
+    </w:lvl>
+  </w:abstractNum>
+  <w:abstractNum w:abstractNumId="14" w15:restartNumberingAfterBreak="0">
+    <w:nsid w:val="2E2E453B"/>
+    <w:multiLevelType w:val="hybridMultilevel"/>
+    <w:tmpl w:val="6FDEF8D4"/>
+    <w:lvl w:ilvl="0" w:tplc="04090001">
+      <w:start w:val="1"/>
+      <w:numFmt w:val="bullet"/>
+      <w:lvlText w:val=""/>
+      <w:lvlJc w:val="left"/>
+      <w:pPr>
+        <w:ind w:left="720" w:hanging="360"/>
+      </w:pPr>
+      <w:rPr>
+        <w:rFonts w:ascii="Symbol" w:hAnsi="Symbol" w:hint="default"/>
+      </w:rPr>
+    </w:lvl>
+    <w:lvl w:ilvl="1" w:tplc="04090003" w:tentative="1">
+      <w:start w:val="1"/>
+      <w:numFmt w:val="bullet"/>
+      <w:lvlText w:val="o"/>
+      <w:lvlJc w:val="left"/>
+      <w:pPr>
+        <w:ind w:left="1440" w:hanging="360"/>
+      </w:pPr>
+      <w:rPr>
+        <w:rFonts w:ascii="Courier New" w:hAnsi="Courier New" w:cs="Courier New" w:hint="default"/>
+      </w:rPr>
+    </w:lvl>
+    <w:lvl w:ilvl="2" w:tplc="04090005" w:tentative="1">
+      <w:start w:val="1"/>
+      <w:numFmt w:val="bullet"/>
+      <w:lvlText w:val=""/>
+      <w:lvlJc w:val="left"/>
+      <w:pPr>
+        <w:ind w:left="2160" w:hanging="360"/>
+      </w:pPr>
+      <w:rPr>
+        <w:rFonts w:ascii="Wingdings" w:hAnsi="Wingdings" w:hint="default"/>
+      </w:rPr>
+    </w:lvl>
+    <w:lvl w:ilvl="3" w:tplc="04090001" w:tentative="1">
+      <w:start w:val="1"/>
+      <w:numFmt w:val="bullet"/>
+      <w:lvlText w:val=""/>
+      <w:lvlJc w:val="left"/>
+      <w:pPr>
+        <w:ind w:left="2880" w:hanging="360"/>
+      </w:pPr>
+      <w:rPr>
+        <w:rFonts w:ascii="Symbol" w:hAnsi="Symbol" w:hint="default"/>
+      </w:rPr>
+    </w:lvl>
+    <w:lvl w:ilvl="4" w:tplc="04090003" w:tentative="1">
+      <w:start w:val="1"/>
+      <w:numFmt w:val="bullet"/>
+      <w:lvlText w:val="o"/>
+      <w:lvlJc w:val="left"/>
+      <w:pPr>
+        <w:ind w:left="3600" w:hanging="360"/>
+      </w:pPr>
+      <w:rPr>
+        <w:rFonts w:ascii="Courier New" w:hAnsi="Courier New" w:cs="Courier New" w:hint="default"/>
+      </w:rPr>
+    </w:lvl>
+    <w:lvl w:ilvl="5" w:tplc="04090005" w:tentative="1">
+      <w:start w:val="1"/>
+      <w:numFmt w:val="bullet"/>
+      <w:lvlText w:val=""/>
+      <w:lvlJc w:val="left"/>
+      <w:pPr>
+        <w:ind w:left="4320" w:hanging="360"/>
+      </w:pPr>
+      <w:rPr>
+        <w:rFonts w:ascii="Wingdings" w:hAnsi="Wingdings" w:hint="default"/>
+      </w:rPr>
+    </w:lvl>
+    <w:lvl w:ilvl="6" w:tplc="04090001" w:tentative="1">
+      <w:start w:val="1"/>
+      <w:numFmt w:val="bullet"/>
+      <w:lvlText w:val=""/>
+      <w:lvlJc w:val="left"/>
+      <w:pPr>
+        <w:ind w:left="5040" w:hanging="360"/>
+      </w:pPr>
+      <w:rPr>
+        <w:rFonts w:ascii="Symbol" w:hAnsi="Symbol" w:hint="default"/>
+      </w:rPr>
+    </w:lvl>
+    <w:lvl w:ilvl="7" w:tplc="04090003" w:tentative="1">
+      <w:start w:val="1"/>
+      <w:numFmt w:val="bullet"/>
+      <w:lvlText w:val="o"/>
+      <w:lvlJc w:val="left"/>
+      <w:pPr>
+        <w:ind w:left="5760" w:hanging="360"/>
+      </w:pPr>
+      <w:rPr>
+        <w:rFonts w:ascii="Courier New" w:hAnsi="Courier New" w:cs="Courier New" w:hint="default"/>
+      </w:rPr>
+    </w:lvl>
+    <w:lvl w:ilvl="8" w:tplc="04090005" w:tentative="1">
+      <w:start w:val="1"/>
+      <w:numFmt w:val="bullet"/>
+      <w:lvlText w:val=""/>
+      <w:lvlJc w:val="left"/>
+      <w:pPr>
+        <w:ind w:left="6480" w:hanging="360"/>
+      </w:pPr>
+      <w:rPr>
+        <w:rFonts w:ascii="Wingdings" w:hAnsi="Wingdings" w:hint="default"/>
+      </w:rPr>
+    </w:lvl>
+  </w:abstractNum>
+  <w:abstractNum w:abstractNumId="15" w15:restartNumberingAfterBreak="0">
     <w:nsid w:val="2E505FD8"/>
     <w:multiLevelType w:val="hybridMultilevel"/>
     <w:tmpl w:val="7860970C"/>
@@ -6798,7 +7631,7 @@
       </w:rPr>
     </w:lvl>
   </w:abstractNum>
-  <w:abstractNum w:abstractNumId="13" w15:restartNumberingAfterBreak="0">
+  <w:abstractNum w:abstractNumId="16" w15:restartNumberingAfterBreak="0">
     <w:nsid w:val="351C214E"/>
     <w:multiLevelType w:val="hybridMultilevel"/>
     <w:tmpl w:val="B1B60380"/>
@@ -6911,7 +7744,7 @@
       </w:rPr>
     </w:lvl>
   </w:abstractNum>
-  <w:abstractNum w:abstractNumId="14" w15:restartNumberingAfterBreak="0">
+  <w:abstractNum w:abstractNumId="17" w15:restartNumberingAfterBreak="0">
     <w:nsid w:val="38927D77"/>
     <w:multiLevelType w:val="hybridMultilevel"/>
     <w:tmpl w:val="359C27BC"/>
@@ -6997,7 +7830,7 @@
       </w:pPr>
     </w:lvl>
   </w:abstractNum>
-  <w:abstractNum w:abstractNumId="15" w15:restartNumberingAfterBreak="0">
+  <w:abstractNum w:abstractNumId="18" w15:restartNumberingAfterBreak="0">
     <w:nsid w:val="39D97778"/>
     <w:multiLevelType w:val="hybridMultilevel"/>
     <w:tmpl w:val="0EE23BD8"/>
@@ -7083,7 +7916,7 @@
       </w:pPr>
     </w:lvl>
   </w:abstractNum>
-  <w:abstractNum w:abstractNumId="16" w15:restartNumberingAfterBreak="0">
+  <w:abstractNum w:abstractNumId="19" w15:restartNumberingAfterBreak="0">
     <w:nsid w:val="41FD4F03"/>
     <w:multiLevelType w:val="hybridMultilevel"/>
     <w:tmpl w:val="3CA85268"/>
@@ -7196,7 +8029,7 @@
       </w:rPr>
     </w:lvl>
   </w:abstractNum>
-  <w:abstractNum w:abstractNumId="17" w15:restartNumberingAfterBreak="0">
+  <w:abstractNum w:abstractNumId="20" w15:restartNumberingAfterBreak="0">
     <w:nsid w:val="423A6901"/>
     <w:multiLevelType w:val="hybridMultilevel"/>
     <w:tmpl w:val="4E987458"/>
@@ -7308,7 +8141,7 @@
       </w:rPr>
     </w:lvl>
   </w:abstractNum>
-  <w:abstractNum w:abstractNumId="18" w15:restartNumberingAfterBreak="0">
+  <w:abstractNum w:abstractNumId="21" w15:restartNumberingAfterBreak="0">
     <w:nsid w:val="461B2F0A"/>
     <w:multiLevelType w:val="hybridMultilevel"/>
     <w:tmpl w:val="06D6C024"/>
@@ -7394,7 +8227,7 @@
       </w:pPr>
     </w:lvl>
   </w:abstractNum>
-  <w:abstractNum w:abstractNumId="19" w15:restartNumberingAfterBreak="0">
+  <w:abstractNum w:abstractNumId="22" w15:restartNumberingAfterBreak="0">
     <w:nsid w:val="466546BB"/>
     <w:multiLevelType w:val="hybridMultilevel"/>
     <w:tmpl w:val="D160C948"/>
@@ -7480,7 +8313,7 @@
       </w:pPr>
     </w:lvl>
   </w:abstractNum>
-  <w:abstractNum w:abstractNumId="20" w15:restartNumberingAfterBreak="0">
+  <w:abstractNum w:abstractNumId="23" w15:restartNumberingAfterBreak="0">
     <w:nsid w:val="476238B5"/>
     <w:multiLevelType w:val="hybridMultilevel"/>
     <w:tmpl w:val="754EB33C"/>
@@ -7566,7 +8399,7 @@
       </w:pPr>
     </w:lvl>
   </w:abstractNum>
-  <w:abstractNum w:abstractNumId="21" w15:restartNumberingAfterBreak="0">
+  <w:abstractNum w:abstractNumId="24" w15:restartNumberingAfterBreak="0">
     <w:nsid w:val="48F810DD"/>
     <w:multiLevelType w:val="hybridMultilevel"/>
     <w:tmpl w:val="55EEDC4E"/>
@@ -7679,7 +8512,7 @@
       </w:rPr>
     </w:lvl>
   </w:abstractNum>
-  <w:abstractNum w:abstractNumId="22" w15:restartNumberingAfterBreak="0">
+  <w:abstractNum w:abstractNumId="25" w15:restartNumberingAfterBreak="0">
     <w:nsid w:val="497E362E"/>
     <w:multiLevelType w:val="hybridMultilevel"/>
     <w:tmpl w:val="4554FB22"/>
@@ -7765,7 +8598,7 @@
       </w:pPr>
     </w:lvl>
   </w:abstractNum>
-  <w:abstractNum w:abstractNumId="23" w15:restartNumberingAfterBreak="0">
+  <w:abstractNum w:abstractNumId="26" w15:restartNumberingAfterBreak="0">
     <w:nsid w:val="4AB669C7"/>
     <w:multiLevelType w:val="hybridMultilevel"/>
     <w:tmpl w:val="6AFEF212"/>
@@ -7878,7 +8711,7 @@
       </w:rPr>
     </w:lvl>
   </w:abstractNum>
-  <w:abstractNum w:abstractNumId="24" w15:restartNumberingAfterBreak="0">
+  <w:abstractNum w:abstractNumId="27" w15:restartNumberingAfterBreak="0">
     <w:nsid w:val="505A5A1E"/>
     <w:multiLevelType w:val="hybridMultilevel"/>
     <w:tmpl w:val="06D6C024"/>
@@ -7964,7 +8797,7 @@
       </w:pPr>
     </w:lvl>
   </w:abstractNum>
-  <w:abstractNum w:abstractNumId="25" w15:restartNumberingAfterBreak="0">
+  <w:abstractNum w:abstractNumId="28" w15:restartNumberingAfterBreak="0">
     <w:nsid w:val="54D36CB3"/>
     <w:multiLevelType w:val="hybridMultilevel"/>
     <w:tmpl w:val="DE0E3D00"/>
@@ -8050,7 +8883,7 @@
       </w:pPr>
     </w:lvl>
   </w:abstractNum>
-  <w:abstractNum w:abstractNumId="26" w15:restartNumberingAfterBreak="0">
+  <w:abstractNum w:abstractNumId="29" w15:restartNumberingAfterBreak="0">
     <w:nsid w:val="555D128C"/>
     <w:multiLevelType w:val="multilevel"/>
     <w:tmpl w:val="9306B36C"/>
@@ -8163,7 +8996,7 @@
       </w:rPr>
     </w:lvl>
   </w:abstractNum>
-  <w:abstractNum w:abstractNumId="27" w15:restartNumberingAfterBreak="0">
+  <w:abstractNum w:abstractNumId="30" w15:restartNumberingAfterBreak="0">
     <w:nsid w:val="5C6D0D4C"/>
     <w:multiLevelType w:val="hybridMultilevel"/>
     <w:tmpl w:val="AB5C82BE"/>
@@ -8249,7 +9082,7 @@
       </w:pPr>
     </w:lvl>
   </w:abstractNum>
-  <w:abstractNum w:abstractNumId="28" w15:restartNumberingAfterBreak="0">
+  <w:abstractNum w:abstractNumId="31" w15:restartNumberingAfterBreak="0">
     <w:nsid w:val="5CB26A8C"/>
     <w:multiLevelType w:val="hybridMultilevel"/>
     <w:tmpl w:val="EC9E200A"/>
@@ -8362,7 +9195,7 @@
       </w:rPr>
     </w:lvl>
   </w:abstractNum>
-  <w:abstractNum w:abstractNumId="29" w15:restartNumberingAfterBreak="0">
+  <w:abstractNum w:abstractNumId="32" w15:restartNumberingAfterBreak="0">
     <w:nsid w:val="600D0EC9"/>
     <w:multiLevelType w:val="hybridMultilevel"/>
     <w:tmpl w:val="F6523B9A"/>
@@ -8475,7 +9308,7 @@
       </w:rPr>
     </w:lvl>
   </w:abstractNum>
-  <w:abstractNum w:abstractNumId="30" w15:restartNumberingAfterBreak="0">
+  <w:abstractNum w:abstractNumId="33" w15:restartNumberingAfterBreak="0">
     <w:nsid w:val="6189162B"/>
     <w:multiLevelType w:val="hybridMultilevel"/>
     <w:tmpl w:val="7BEEC8B6"/>
@@ -8588,7 +9421,7 @@
       </w:rPr>
     </w:lvl>
   </w:abstractNum>
-  <w:abstractNum w:abstractNumId="31" w15:restartNumberingAfterBreak="0">
+  <w:abstractNum w:abstractNumId="34" w15:restartNumberingAfterBreak="0">
     <w:nsid w:val="63E351C7"/>
     <w:multiLevelType w:val="hybridMultilevel"/>
     <w:tmpl w:val="F7E25778"/>
@@ -8701,7 +9534,7 @@
       </w:rPr>
     </w:lvl>
   </w:abstractNum>
-  <w:abstractNum w:abstractNumId="32" w15:restartNumberingAfterBreak="0">
+  <w:abstractNum w:abstractNumId="35" w15:restartNumberingAfterBreak="0">
     <w:nsid w:val="640013E8"/>
     <w:multiLevelType w:val="hybridMultilevel"/>
     <w:tmpl w:val="93FCAB30"/>
@@ -8814,7 +9647,7 @@
       </w:rPr>
     </w:lvl>
   </w:abstractNum>
-  <w:abstractNum w:abstractNumId="33" w15:restartNumberingAfterBreak="0">
+  <w:abstractNum w:abstractNumId="36" w15:restartNumberingAfterBreak="0">
     <w:nsid w:val="6C8D3C2D"/>
     <w:multiLevelType w:val="hybridMultilevel"/>
     <w:tmpl w:val="A17EDCB2"/>
@@ -8900,7 +9733,120 @@
       </w:pPr>
     </w:lvl>
   </w:abstractNum>
-  <w:abstractNum w:abstractNumId="34" w15:restartNumberingAfterBreak="0">
+  <w:abstractNum w:abstractNumId="37" w15:restartNumberingAfterBreak="0">
+    <w:nsid w:val="6EDE0E2A"/>
+    <w:multiLevelType w:val="hybridMultilevel"/>
+    <w:tmpl w:val="4D2E2C9C"/>
+    <w:lvl w:ilvl="0" w:tplc="04090001">
+      <w:start w:val="1"/>
+      <w:numFmt w:val="bullet"/>
+      <w:lvlText w:val=""/>
+      <w:lvlJc w:val="left"/>
+      <w:pPr>
+        <w:ind w:left="720" w:hanging="360"/>
+      </w:pPr>
+      <w:rPr>
+        <w:rFonts w:ascii="Symbol" w:hAnsi="Symbol" w:hint="default"/>
+      </w:rPr>
+    </w:lvl>
+    <w:lvl w:ilvl="1" w:tplc="04090003" w:tentative="1">
+      <w:start w:val="1"/>
+      <w:numFmt w:val="bullet"/>
+      <w:lvlText w:val="o"/>
+      <w:lvlJc w:val="left"/>
+      <w:pPr>
+        <w:ind w:left="1440" w:hanging="360"/>
+      </w:pPr>
+      <w:rPr>
+        <w:rFonts w:ascii="Courier New" w:hAnsi="Courier New" w:cs="Courier New" w:hint="default"/>
+      </w:rPr>
+    </w:lvl>
+    <w:lvl w:ilvl="2" w:tplc="04090005" w:tentative="1">
+      <w:start w:val="1"/>
+      <w:numFmt w:val="bullet"/>
+      <w:lvlText w:val=""/>
+      <w:lvlJc w:val="left"/>
+      <w:pPr>
+        <w:ind w:left="2160" w:hanging="360"/>
+      </w:pPr>
+      <w:rPr>
+        <w:rFonts w:ascii="Wingdings" w:hAnsi="Wingdings" w:hint="default"/>
+      </w:rPr>
+    </w:lvl>
+    <w:lvl w:ilvl="3" w:tplc="04090001" w:tentative="1">
+      <w:start w:val="1"/>
+      <w:numFmt w:val="bullet"/>
+      <w:lvlText w:val=""/>
+      <w:lvlJc w:val="left"/>
+      <w:pPr>
+        <w:ind w:left="2880" w:hanging="360"/>
+      </w:pPr>
+      <w:rPr>
+        <w:rFonts w:ascii="Symbol" w:hAnsi="Symbol" w:hint="default"/>
+      </w:rPr>
+    </w:lvl>
+    <w:lvl w:ilvl="4" w:tplc="04090003" w:tentative="1">
+      <w:start w:val="1"/>
+      <w:numFmt w:val="bullet"/>
+      <w:lvlText w:val="o"/>
+      <w:lvlJc w:val="left"/>
+      <w:pPr>
+        <w:ind w:left="3600" w:hanging="360"/>
+      </w:pPr>
+      <w:rPr>
+        <w:rFonts w:ascii="Courier New" w:hAnsi="Courier New" w:cs="Courier New" w:hint="default"/>
+      </w:rPr>
+    </w:lvl>
+    <w:lvl w:ilvl="5" w:tplc="04090005" w:tentative="1">
+      <w:start w:val="1"/>
+      <w:numFmt w:val="bullet"/>
+      <w:lvlText w:val=""/>
+      <w:lvlJc w:val="left"/>
+      <w:pPr>
+        <w:ind w:left="4320" w:hanging="360"/>
+      </w:pPr>
+      <w:rPr>
+        <w:rFonts w:ascii="Wingdings" w:hAnsi="Wingdings" w:hint="default"/>
+      </w:rPr>
+    </w:lvl>
+    <w:lvl w:ilvl="6" w:tplc="04090001" w:tentative="1">
+      <w:start w:val="1"/>
+      <w:numFmt w:val="bullet"/>
+      <w:lvlText w:val=""/>
+      <w:lvlJc w:val="left"/>
+      <w:pPr>
+        <w:ind w:left="5040" w:hanging="360"/>
+      </w:pPr>
+      <w:rPr>
+        <w:rFonts w:ascii="Symbol" w:hAnsi="Symbol" w:hint="default"/>
+      </w:rPr>
+    </w:lvl>
+    <w:lvl w:ilvl="7" w:tplc="04090003" w:tentative="1">
+      <w:start w:val="1"/>
+      <w:numFmt w:val="bullet"/>
+      <w:lvlText w:val="o"/>
+      <w:lvlJc w:val="left"/>
+      <w:pPr>
+        <w:ind w:left="5760" w:hanging="360"/>
+      </w:pPr>
+      <w:rPr>
+        <w:rFonts w:ascii="Courier New" w:hAnsi="Courier New" w:cs="Courier New" w:hint="default"/>
+      </w:rPr>
+    </w:lvl>
+    <w:lvl w:ilvl="8" w:tplc="04090005" w:tentative="1">
+      <w:start w:val="1"/>
+      <w:numFmt w:val="bullet"/>
+      <w:lvlText w:val=""/>
+      <w:lvlJc w:val="left"/>
+      <w:pPr>
+        <w:ind w:left="6480" w:hanging="360"/>
+      </w:pPr>
+      <w:rPr>
+        <w:rFonts w:ascii="Wingdings" w:hAnsi="Wingdings" w:hint="default"/>
+      </w:rPr>
+    </w:lvl>
+  </w:abstractNum>
+  <w:abstractNum w:abstractNumId="38" w15:restartNumberingAfterBreak="0">
     <w:nsid w:val="71563FC8"/>
     <w:multiLevelType w:val="hybridMultilevel"/>
     <w:tmpl w:val="28B64D78"/>
@@ -9013,7 +9959,7 @@
       </w:rPr>
     </w:lvl>
   </w:abstractNum>
-  <w:abstractNum w:abstractNumId="35" w15:restartNumberingAfterBreak="0">
+  <w:abstractNum w:abstractNumId="39" w15:restartNumberingAfterBreak="0">
     <w:nsid w:val="72270D01"/>
     <w:multiLevelType w:val="hybridMultilevel"/>
     <w:tmpl w:val="0FCAFA70"/>
@@ -9099,7 +10045,7 @@
       </w:pPr>
     </w:lvl>
   </w:abstractNum>
-  <w:abstractNum w:abstractNumId="36" w15:restartNumberingAfterBreak="0">
+  <w:abstractNum w:abstractNumId="40" w15:restartNumberingAfterBreak="0">
     <w:nsid w:val="7B2934D5"/>
     <w:multiLevelType w:val="hybridMultilevel"/>
     <w:tmpl w:val="8B523264"/>
@@ -9185,7 +10131,7 @@
       </w:pPr>
     </w:lvl>
   </w:abstractNum>
-  <w:abstractNum w:abstractNumId="37" w15:restartNumberingAfterBreak="0">
+  <w:abstractNum w:abstractNumId="41" w15:restartNumberingAfterBreak="0">
     <w:nsid w:val="7C536123"/>
     <w:multiLevelType w:val="hybridMultilevel"/>
     <w:tmpl w:val="86226C32"/>
@@ -9271,125 +10217,137 @@
       </w:pPr>
     </w:lvl>
   </w:abstractNum>
-  <w:num w:numId="1">
+  <w:num w:numId="1" w16cid:durableId="1462501830">
+    <w:abstractNumId w:val="21"/>
+  </w:num>
+  <w:num w:numId="2" w16cid:durableId="345904938">
+    <w:abstractNumId w:val="40"/>
+  </w:num>
+  <w:num w:numId="3" w16cid:durableId="799764117">
+    <w:abstractNumId w:val="23"/>
+  </w:num>
+  <w:num w:numId="4" w16cid:durableId="1362826689">
+    <w:abstractNumId w:val="16"/>
+  </w:num>
+  <w:num w:numId="5" w16cid:durableId="1611662382">
+    <w:abstractNumId w:val="39"/>
+  </w:num>
+  <w:num w:numId="6" w16cid:durableId="888036821">
+    <w:abstractNumId w:val="22"/>
+  </w:num>
+  <w:num w:numId="7" w16cid:durableId="1289169172">
+    <w:abstractNumId w:val="0"/>
+  </w:num>
+  <w:num w:numId="8" w16cid:durableId="672955762">
+    <w:abstractNumId w:val="32"/>
+  </w:num>
+  <w:num w:numId="9" w16cid:durableId="148328488">
+    <w:abstractNumId w:val="34"/>
+  </w:num>
+  <w:num w:numId="10" w16cid:durableId="1583174487">
+    <w:abstractNumId w:val="27"/>
+  </w:num>
+  <w:num w:numId="11" w16cid:durableId="1525943731">
+    <w:abstractNumId w:val="7"/>
+  </w:num>
+  <w:num w:numId="12" w16cid:durableId="2010326825">
+    <w:abstractNumId w:val="41"/>
+  </w:num>
+  <w:num w:numId="13" w16cid:durableId="24336851">
+    <w:abstractNumId w:val="29"/>
+  </w:num>
+  <w:num w:numId="14" w16cid:durableId="1084377598">
+    <w:abstractNumId w:val="1"/>
+  </w:num>
+  <w:num w:numId="15" w16cid:durableId="135463330">
+    <w:abstractNumId w:val="17"/>
+  </w:num>
+  <w:num w:numId="16" w16cid:durableId="113182875">
+    <w:abstractNumId w:val="9"/>
+  </w:num>
+  <w:num w:numId="17" w16cid:durableId="524442343">
+    <w:abstractNumId w:val="26"/>
+  </w:num>
+  <w:num w:numId="18" w16cid:durableId="2136479332">
+    <w:abstractNumId w:val="10"/>
+  </w:num>
+  <w:num w:numId="19" w16cid:durableId="394669324">
+    <w:abstractNumId w:val="35"/>
+  </w:num>
+  <w:num w:numId="20" w16cid:durableId="1075661151">
+    <w:abstractNumId w:val="31"/>
+  </w:num>
+  <w:num w:numId="21" w16cid:durableId="1269507897">
+    <w:abstractNumId w:val="38"/>
+  </w:num>
+  <w:num w:numId="22" w16cid:durableId="929771455">
+    <w:abstractNumId w:val="33"/>
+  </w:num>
+  <w:num w:numId="23" w16cid:durableId="1398280434">
+    <w:abstractNumId w:val="3"/>
+  </w:num>
+  <w:num w:numId="24" w16cid:durableId="1404138870">
+    <w:abstractNumId w:val="2"/>
+  </w:num>
+  <w:num w:numId="25" w16cid:durableId="432749757">
+    <w:abstractNumId w:val="12"/>
+  </w:num>
+  <w:num w:numId="26" w16cid:durableId="406919451">
+    <w:abstractNumId w:val="6"/>
+  </w:num>
+  <w:num w:numId="27" w16cid:durableId="2120948328">
+    <w:abstractNumId w:val="20"/>
+  </w:num>
+  <w:num w:numId="28" w16cid:durableId="2119905199">
+    <w:abstractNumId w:val="4"/>
+  </w:num>
+  <w:num w:numId="29" w16cid:durableId="846482414">
+    <w:abstractNumId w:val="19"/>
+  </w:num>
+  <w:num w:numId="30" w16cid:durableId="1995648255">
+    <w:abstractNumId w:val="5"/>
+  </w:num>
+  <w:num w:numId="31" w16cid:durableId="1592618633">
+    <w:abstractNumId w:val="36"/>
+  </w:num>
+  <w:num w:numId="32" w16cid:durableId="1763379766">
+    <w:abstractNumId w:val="25"/>
+  </w:num>
+  <w:num w:numId="33" w16cid:durableId="1249658866">
+    <w:abstractNumId w:val="15"/>
+  </w:num>
+  <w:num w:numId="34" w16cid:durableId="905988723">
+    <w:abstractNumId w:val="28"/>
+  </w:num>
+  <w:num w:numId="35" w16cid:durableId="1267611791">
+    <w:abstractNumId w:val="24"/>
+  </w:num>
+  <w:num w:numId="36" w16cid:durableId="1593704933">
+    <w:abstractNumId w:val="30"/>
+  </w:num>
+  <w:num w:numId="37" w16cid:durableId="227376345">
     <w:abstractNumId w:val="18"/>
   </w:num>
-  <w:num w:numId="2">
-    <w:abstractNumId w:val="36"/>
+  <w:num w:numId="38" w16cid:durableId="621153187">
+    <w:abstractNumId w:val="8"/>
   </w:num>
-  <w:num w:numId="3">
-    <w:abstractNumId w:val="20"/>
-  </w:num>
-  <w:num w:numId="4">
-    <w:abstractNumId w:val="13"/>
-  </w:num>
-  <w:num w:numId="5">
-    <w:abstractNumId w:val="35"/>
-  </w:num>
-  <w:num w:numId="6">
-    <w:abstractNumId w:val="19"/>
-  </w:num>
-  <w:num w:numId="7">
-    <w:abstractNumId w:val="0"/>
-  </w:num>
-  <w:num w:numId="8">
-    <w:abstractNumId w:val="29"/>
-  </w:num>
-  <w:num w:numId="9">
-    <w:abstractNumId w:val="31"/>
-  </w:num>
-  <w:num w:numId="10">
-    <w:abstractNumId w:val="24"/>
-  </w:num>
-  <w:num w:numId="11">
-    <w:abstractNumId w:val="7"/>
-  </w:num>
-  <w:num w:numId="12">
+  <w:num w:numId="39" w16cid:durableId="1372269643">
     <w:abstractNumId w:val="37"/>
   </w:num>
-  <w:num w:numId="13">
-    <w:abstractNumId w:val="26"/>
+  <w:num w:numId="40" w16cid:durableId="1002660684">
+    <w:abstractNumId w:val="11"/>
   </w:num>
-  <w:num w:numId="14">
-    <w:abstractNumId w:val="1"/>
-  </w:num>
-  <w:num w:numId="15">
+  <w:num w:numId="41" w16cid:durableId="1545486698">
     <w:abstractNumId w:val="14"/>
   </w:num>
-  <w:num w:numId="16">
-    <w:abstractNumId w:val="9"/>
-  </w:num>
-  <w:num w:numId="17">
-    <w:abstractNumId w:val="23"/>
-  </w:num>
-  <w:num w:numId="18">
-    <w:abstractNumId w:val="10"/>
-  </w:num>
-  <w:num w:numId="19">
-    <w:abstractNumId w:val="32"/>
-  </w:num>
-  <w:num w:numId="20">
-    <w:abstractNumId w:val="28"/>
-  </w:num>
-  <w:num w:numId="21">
-    <w:abstractNumId w:val="34"/>
-  </w:num>
-  <w:num w:numId="22">
-    <w:abstractNumId w:val="30"/>
-  </w:num>
-  <w:num w:numId="23">
-    <w:abstractNumId w:val="3"/>
-  </w:num>
-  <w:num w:numId="24">
-    <w:abstractNumId w:val="2"/>
-  </w:num>
-  <w:num w:numId="25">
-    <w:abstractNumId w:val="11"/>
-  </w:num>
-  <w:num w:numId="26">
-    <w:abstractNumId w:val="6"/>
-  </w:num>
-  <w:num w:numId="27">
-    <w:abstractNumId w:val="17"/>
-  </w:num>
-  <w:num w:numId="28">
-    <w:abstractNumId w:val="4"/>
-  </w:num>
-  <w:num w:numId="29">
-    <w:abstractNumId w:val="16"/>
-  </w:num>
-  <w:num w:numId="30">
-    <w:abstractNumId w:val="5"/>
-  </w:num>
-  <w:num w:numId="31">
-    <w:abstractNumId w:val="33"/>
-  </w:num>
-  <w:num w:numId="32">
-    <w:abstractNumId w:val="22"/>
-  </w:num>
-  <w:num w:numId="33">
-    <w:abstractNumId w:val="12"/>
-  </w:num>
-  <w:num w:numId="34">
-    <w:abstractNumId w:val="25"/>
-  </w:num>
-  <w:num w:numId="35">
-    <w:abstractNumId w:val="21"/>
-  </w:num>
-  <w:num w:numId="36">
-    <w:abstractNumId w:val="27"/>
-  </w:num>
-  <w:num w:numId="37">
-    <w:abstractNumId w:val="15"/>
-  </w:num>
-  <w:num w:numId="38">
-    <w:abstractNumId w:val="8"/>
+  <w:num w:numId="42" w16cid:durableId="1488859009">
+    <w:abstractNumId w:val="13"/>
   </w:num>
 </w:numbering>
 </file>
 
 <file path=word/styles.xml><?xml version="1.0" encoding="utf-8"?>
-<w:styles xmlns:mc="http://schemas.openxmlformats.org/markup-compatibility/2006" xmlns:r="http://schemas.openxmlformats.org/officeDocument/2006/relationships" xmlns:w="http://schemas.openxmlformats.org/wordprocessingml/2006/main" xmlns:w14="http://schemas.microsoft.com/office/word/2010/wordml" xmlns:w15="http://schemas.microsoft.com/office/word/2012/wordml" xmlns:w16se="http://schemas.microsoft.com/office/word/2015/wordml/symex" mc:Ignorable="w14 w15 w16se">
+<w:styles xmlns:mc="http://schemas.openxmlformats.org/markup-compatibility/2006" xmlns:r="http://schemas.openxmlformats.org/officeDocument/2006/relationships" xmlns:w="http://schemas.openxmlformats.org/wordprocessingml/2006/main" xmlns:w14="http://schemas.microsoft.com/office/word/2010/wordml" xmlns:w15="http://schemas.microsoft.com/office/word/2012/wordml" xmlns:w16cex="http://schemas.microsoft.com/office/word/2018/wordml/cex" xmlns:w16cid="http://schemas.microsoft.com/office/word/2016/wordml/cid" xmlns:w16="http://schemas.microsoft.com/office/word/2018/wordml" xmlns:w16sdtdh="http://schemas.microsoft.com/office/word/2020/wordml/sdtdatahash" xmlns:w16se="http://schemas.microsoft.com/office/word/2015/wordml/symex" mc:Ignorable="w14 w15 w16se w16cid w16 w16cex w16sdtdh">
   <w:docDefaults>
     <w:rPrDefault>
       <w:rPr>
@@ -9401,7 +10359,7 @@
     </w:rPrDefault>
     <w:pPrDefault/>
   </w:docDefaults>
-  <w:latentStyles w:defLockedState="0" w:defUIPriority="99" w:defSemiHidden="0" w:defUnhideWhenUsed="0" w:defQFormat="0" w:count="371">
+  <w:latentStyles w:defLockedState="0" w:defUIPriority="99" w:defSemiHidden="0" w:defUnhideWhenUsed="0" w:defQFormat="0" w:count="376">
     <w:lsdException w:name="Normal" w:uiPriority="0" w:qFormat="1"/>
     <w:lsdException w:name="heading 1" w:uiPriority="9" w:qFormat="1"/>
     <w:lsdException w:name="heading 2" w:semiHidden="1" w:uiPriority="9" w:unhideWhenUsed="1" w:qFormat="1"/>
@@ -9773,6 +10731,11 @@
     <w:lsdException w:name="List Table 5 Dark Accent 6" w:uiPriority="50"/>
     <w:lsdException w:name="List Table 6 Colorful Accent 6" w:uiPriority="51"/>
     <w:lsdException w:name="List Table 7 Colorful Accent 6" w:uiPriority="52"/>
+    <w:lsdException w:name="Mention" w:semiHidden="1" w:unhideWhenUsed="1"/>
+    <w:lsdException w:name="Smart Hyperlink" w:semiHidden="1" w:unhideWhenUsed="1"/>
+    <w:lsdException w:name="Hashtag" w:semiHidden="1" w:unhideWhenUsed="1"/>
+    <w:lsdException w:name="Unresolved Mention" w:semiHidden="1" w:unhideWhenUsed="1"/>
+    <w:lsdException w:name="Smart Link" w:semiHidden="1" w:unhideWhenUsed="1"/>
   </w:latentStyles>
   <w:style w:type="paragraph" w:default="1" w:styleId="Normal">
     <w:name w:val="Normal"/>
@@ -10451,13 +11414,25 @@
       <w:shd w:val="clear" w:color="auto" w:fill="E1DFDD"/>
     </w:rPr>
   </w:style>
-  <w:style w:type="character" w:customStyle="1" w:styleId="UnresolvedMention">
+  <w:style w:type="character" w:customStyle="1" w:styleId="UnresolvedMention5">
+    <w:name w:val="Unresolved Mention5"/>
+    <w:basedOn w:val="DefaultParagraphFont"/>
+    <w:uiPriority w:val="99"/>
+    <w:semiHidden/>
+    <w:unhideWhenUsed/>
+    <w:rsid w:val="00264DF1"/>
+    <w:rPr>
+      <w:color w:val="605E5C"/>
+      <w:shd w:val="clear" w:color="auto" w:fill="E1DFDD"/>
+    </w:rPr>
+  </w:style>
+  <w:style w:type="character" w:styleId="UnresolvedMention">
     <w:name w:val="Unresolved Mention"/>
     <w:basedOn w:val="DefaultParagraphFont"/>
     <w:uiPriority w:val="99"/>
     <w:semiHidden/>
     <w:unhideWhenUsed/>
-    <w:rsid w:val="00264DF1"/>
+    <w:rsid w:val="00931754"/>
     <w:rPr>
       <w:color w:val="605E5C"/>
       <w:shd w:val="clear" w:color="auto" w:fill="E1DFDD"/>

</xml_diff>